<commit_message>
update with 20220316 version
</commit_message>
<xml_diff>
--- a/lee_lindley_resume.docx
+++ b/lee_lindley_resume.docx
@@ -89,7 +89,7 @@
                   <w:kern w:val="32"/>
                   <w:szCs w:val="32"/>
                 </w:rPr>
-                <w:t>https://leelindley.blogspot.com/</w:t>
+                <w:t>https://lee-lindley.github.io/</w:t>
               </w:r>
             </w:hyperlink>
           </w:p>
@@ -182,7 +182,21 @@
                 <w:kern w:val="32"/>
                 <w:szCs w:val="32"/>
               </w:rPr>
-              <w:t>3/02/2022</w:t>
+              <w:t>3/</w:t>
+            </w:r>
+            <w:r>
+              <w:rPr>
+                <w:kern w:val="32"/>
+                <w:szCs w:val="32"/>
+              </w:rPr>
+              <w:t>16</w:t>
+            </w:r>
+            <w:r>
+              <w:rPr>
+                <w:kern w:val="32"/>
+                <w:szCs w:val="32"/>
+              </w:rPr>
+              <w:t>/2022</w:t>
             </w:r>
           </w:p>
         </w:tc>
@@ -708,7 +722,15 @@
         <w:t>ked existing libraries with performance improvements</w:t>
       </w:r>
       <w:r>
-        <w:t xml:space="preserve"> (result_cache, deterministic</w:t>
+        <w:t xml:space="preserve"> (</w:t>
+      </w:r>
+      <w:proofErr w:type="spellStart"/>
+      <w:r>
+        <w:t>result_cache</w:t>
+      </w:r>
+      <w:proofErr w:type="spellEnd"/>
+      <w:r>
+        <w:t>, deterministic</w:t>
       </w:r>
       <w:r>
         <w:t>, query optimizations).</w:t>
@@ -738,7 +760,15 @@
         <w:t>open-source</w:t>
       </w:r>
       <w:r>
-        <w:t xml:space="preserve"> package named ExcelGen to replace CSV file generation with</w:t>
+        <w:t xml:space="preserve"> package named </w:t>
+      </w:r>
+      <w:proofErr w:type="spellStart"/>
+      <w:r>
+        <w:t>ExcelGen</w:t>
+      </w:r>
+      <w:proofErr w:type="spellEnd"/>
+      <w:r>
+        <w:t xml:space="preserve"> to replace CSV file generation with</w:t>
       </w:r>
       <w:r>
         <w:t xml:space="preserve"> multi-sheet</w:t>
@@ -1167,7 +1197,21 @@
         <w:rPr>
           <w:szCs w:val="26"/>
         </w:rPr>
-        <w:t>Generate PDF with page headers/footers and custom resultset formatting</w:t>
+        <w:t xml:space="preserve">Generate PDF with page headers/footers and custom </w:t>
+      </w:r>
+      <w:proofErr w:type="spellStart"/>
+      <w:r>
+        <w:rPr>
+          <w:szCs w:val="26"/>
+        </w:rPr>
+        <w:t>resultset</w:t>
+      </w:r>
+      <w:proofErr w:type="spellEnd"/>
+      <w:r>
+        <w:rPr>
+          <w:szCs w:val="26"/>
+        </w:rPr>
+        <w:t xml:space="preserve"> formatting</w:t>
       </w:r>
     </w:p>
     <w:p>
@@ -1623,7 +1667,21 @@
         <w:rPr>
           <w:szCs w:val="26"/>
         </w:rPr>
-        <w:t xml:space="preserve">Designed and implemented the Performance Reporting Core Repository DataStore to provide SOA service for the domain. The Oracle design </w:t>
+        <w:t xml:space="preserve">Designed and implemented the Performance Reporting Core Repository </w:t>
+      </w:r>
+      <w:proofErr w:type="spellStart"/>
+      <w:r>
+        <w:rPr>
+          <w:szCs w:val="26"/>
+        </w:rPr>
+        <w:t>DataStore</w:t>
+      </w:r>
+      <w:proofErr w:type="spellEnd"/>
+      <w:r>
+        <w:rPr>
+          <w:szCs w:val="26"/>
+        </w:rPr>
+        <w:t xml:space="preserve"> to provide SOA service for the domain. The Oracle design </w:t>
       </w:r>
       <w:r>
         <w:rPr>
@@ -1978,12 +2036,14 @@
         </w:rPr>
         <w:t>“</w:t>
       </w:r>
+      <w:proofErr w:type="spellStart"/>
       <w:r>
         <w:rPr>
           <w:szCs w:val="26"/>
         </w:rPr>
         <w:t>sqlldr</w:t>
       </w:r>
+      <w:proofErr w:type="spellEnd"/>
       <w:r>
         <w:rPr>
           <w:szCs w:val="26"/>
@@ -2825,7 +2885,21 @@
         <w:rPr>
           <w:szCs w:val="15"/>
         </w:rPr>
-        <w:t>Trained and mentored team that grew by a factor of 5 in a very short time.  Wrote and maintained extensive technical documentation. Supported and trained new BA’s, PM’s, developers and testers.</w:t>
+        <w:t xml:space="preserve">Trained and mentored team that grew by a factor of 5 in a very short time.  Wrote and maintained extensive technical documentation. Supported and trained new BA’s, PM’s, </w:t>
+      </w:r>
+      <w:proofErr w:type="gramStart"/>
+      <w:r>
+        <w:rPr>
+          <w:szCs w:val="15"/>
+        </w:rPr>
+        <w:t>developers</w:t>
+      </w:r>
+      <w:proofErr w:type="gramEnd"/>
+      <w:r>
+        <w:rPr>
+          <w:szCs w:val="15"/>
+        </w:rPr>
+        <w:t xml:space="preserve"> and testers.</w:t>
       </w:r>
     </w:p>
     <w:p>
@@ -2842,7 +2916,35 @@
         <w:rPr>
           <w:szCs w:val="15"/>
         </w:rPr>
-        <w:t>Working from complicated business requirements, designed and built highly efficient SQL queries to produce formatted records to feed a printing engine for customer facing performance reports.  Using advanced Oracle techniques such as analytic clauses, pivot and reverse pivot, model clause and “with” sub-query factoring, produced SQL that broke the problem into small, manageable and understandable parts, yet delivered complex functionality that traditionally would have been developed using a procedural language.  The resulting programs are both maintainable and extremely efficient.</w:t>
+        <w:t xml:space="preserve">Working from complicated business requirements, </w:t>
+      </w:r>
+      <w:proofErr w:type="gramStart"/>
+      <w:r>
+        <w:rPr>
+          <w:szCs w:val="15"/>
+        </w:rPr>
+        <w:t>designed</w:t>
+      </w:r>
+      <w:proofErr w:type="gramEnd"/>
+      <w:r>
+        <w:rPr>
+          <w:szCs w:val="15"/>
+        </w:rPr>
+        <w:t xml:space="preserve"> and built highly efficient SQL queries to produce formatted records to feed a printing engine for customer facing performance reports.  Using advanced Oracle techniques such as analytic clauses, pivot and reverse pivot, model clause and “with” sub-query factoring, produced SQL that broke the problem into small, </w:t>
+      </w:r>
+      <w:proofErr w:type="gramStart"/>
+      <w:r>
+        <w:rPr>
+          <w:szCs w:val="15"/>
+        </w:rPr>
+        <w:t>manageable</w:t>
+      </w:r>
+      <w:proofErr w:type="gramEnd"/>
+      <w:r>
+        <w:rPr>
+          <w:szCs w:val="15"/>
+        </w:rPr>
+        <w:t xml:space="preserve"> and understandable parts, yet delivered complex functionality that traditionally would have been developed using a procedural language.  The resulting programs are both maintainable and extremely efficient.</w:t>
       </w:r>
     </w:p>
     <w:p>
@@ -3002,7 +3104,21 @@
         <w:rPr>
           <w:szCs w:val="15"/>
         </w:rPr>
-        <w:t xml:space="preserve">Design, develop, test and implement programs to </w:t>
+        <w:t xml:space="preserve">Design, develop, </w:t>
+      </w:r>
+      <w:proofErr w:type="gramStart"/>
+      <w:r>
+        <w:rPr>
+          <w:szCs w:val="15"/>
+        </w:rPr>
+        <w:t>test</w:t>
+      </w:r>
+      <w:proofErr w:type="gramEnd"/>
+      <w:r>
+        <w:rPr>
+          <w:szCs w:val="15"/>
+        </w:rPr>
+        <w:t xml:space="preserve"> and implement programs to </w:t>
       </w:r>
       <w:r>
         <w:rPr>
@@ -3014,7 +3130,21 @@
         <w:rPr>
           <w:szCs w:val="15"/>
         </w:rPr>
-        <w:t>, Transform and Load (ETL) large conversion files into the Caliper Informix database using SQL, SPL, Korn shell and Perl.  Parallelism and in-line streaming implemented manually through the use of background processes and UNIX pipes as opposed to the use of ETL tools.  Performed similar tasks to convert from Informix to Oracle.</w:t>
+        <w:t xml:space="preserve">, Transform and Load (ETL) large conversion files into the Caliper Informix database using SQL, SPL, Korn shell and Perl.  Parallelism and in-line streaming implemented manually </w:t>
+      </w:r>
+      <w:proofErr w:type="gramStart"/>
+      <w:r>
+        <w:rPr>
+          <w:szCs w:val="15"/>
+        </w:rPr>
+        <w:t>through the use of</w:t>
+      </w:r>
+      <w:proofErr w:type="gramEnd"/>
+      <w:r>
+        <w:rPr>
+          <w:szCs w:val="15"/>
+        </w:rPr>
+        <w:t xml:space="preserve"> background processes and UNIX pipes as opposed to the use of ETL tools.  Performed similar tasks to convert from Informix to Oracle.</w:t>
       </w:r>
     </w:p>
     <w:p>
@@ -3398,7 +3528,15 @@
         </w:numPr>
       </w:pPr>
       <w:r>
-        <w:t>Successfully delivered the Software Configuration Management (SCM) solution for the solicitation process and development environment using PL/SQL, SQL, korn-shell, awk, Perl, C/C++, Make, and ClearCase SCM software.  Benefits included:</w:t>
+        <w:t xml:space="preserve">Successfully delivered the Software Configuration Management (SCM) solution for the solicitation process and development environment using PL/SQL, SQL, </w:t>
+      </w:r>
+      <w:proofErr w:type="spellStart"/>
+      <w:r>
+        <w:t>korn</w:t>
+      </w:r>
+      <w:proofErr w:type="spellEnd"/>
+      <w:r>
+        <w:t>-shell, awk, Perl, C/C++, Make, and ClearCase SCM software.  Benefits included:</w:t>
       </w:r>
     </w:p>
     <w:p>
@@ -3508,7 +3646,15 @@
         </w:numPr>
       </w:pPr>
       <w:r>
-        <w:t>Performed development of Capstone Configuration Workstation code, UNIX Shell and SQL scripts to deliver business functionality</w:t>
+        <w:t xml:space="preserve">Performed development of Capstone Configuration Workstation code, UNIX </w:t>
+      </w:r>
+      <w:proofErr w:type="gramStart"/>
+      <w:r>
+        <w:t>Shell</w:t>
+      </w:r>
+      <w:proofErr w:type="gramEnd"/>
+      <w:r>
+        <w:t xml:space="preserve"> and SQL scripts to deliver business functionality</w:t>
       </w:r>
     </w:p>
     <w:p>
@@ -3552,7 +3698,15 @@
         </w:rPr>
       </w:pPr>
       <w:r>
-        <w:t>Responded to high-impact emergencies by rapid “hacking” of analysis and fix code in PL/SQL, k-shell and Perl, including use of sophisticated regular expressions.</w:t>
+        <w:t>Responded to high-impact emergencies by rapid “hacking” of analysis and fix code in PL/SQL, k-</w:t>
+      </w:r>
+      <w:proofErr w:type="gramStart"/>
+      <w:r>
+        <w:t>shell</w:t>
+      </w:r>
+      <w:proofErr w:type="gramEnd"/>
+      <w:r>
+        <w:t xml:space="preserve"> and Perl, including use of sophisticated regular expressions.</w:t>
       </w:r>
     </w:p>
     <w:p>
@@ -3568,8 +3722,13 @@
       <w:pPr>
         <w:pStyle w:val="Heading2"/>
       </w:pPr>
-      <w:r>
-        <w:t xml:space="preserve">Viasystems/Lucent Technologies/AT&amp;T, Sandston, VA - 1983 to April 2001 </w:t>
+      <w:proofErr w:type="spellStart"/>
+      <w:r>
+        <w:t>Viasystems</w:t>
+      </w:r>
+      <w:proofErr w:type="spellEnd"/>
+      <w:r>
+        <w:t xml:space="preserve">/Lucent Technologies/AT&amp;T, Sandston, VA - 1983 to April 2001 </w:t>
       </w:r>
     </w:p>
     <w:p>
@@ -3671,7 +3830,15 @@
         <w:t>developed,</w:t>
       </w:r>
       <w:r>
-        <w:t xml:space="preserve"> and implemented low level, object-oriented Perl and C libraries to call Perl modules from C shared libraries (embedded interpreter) and calling C shared library code from Perl modules (XS).</w:t>
+        <w:t xml:space="preserve"> and implemented low level, object-oriented </w:t>
+      </w:r>
+      <w:proofErr w:type="gramStart"/>
+      <w:r>
+        <w:t>Perl</w:t>
+      </w:r>
+      <w:proofErr w:type="gramEnd"/>
+      <w:r>
+        <w:t xml:space="preserve"> and C libraries to call Perl modules from C shared libraries (embedded interpreter) and calling C shared library code from Perl modules (XS).</w:t>
       </w:r>
     </w:p>
     <w:p>
@@ -3758,7 +3925,23 @@
         </w:numPr>
       </w:pPr>
       <w:r>
-        <w:t>Configured a sendmail gateway outside the firewall and a sendmail relay inside the firewall to serve the entire multinational corporation.</w:t>
+        <w:t xml:space="preserve">Configured a </w:t>
+      </w:r>
+      <w:proofErr w:type="spellStart"/>
+      <w:r>
+        <w:t>sendmail</w:t>
+      </w:r>
+      <w:proofErr w:type="spellEnd"/>
+      <w:r>
+        <w:t xml:space="preserve"> gateway outside the firewall and a </w:t>
+      </w:r>
+      <w:proofErr w:type="spellStart"/>
+      <w:r>
+        <w:t>sendmail</w:t>
+      </w:r>
+      <w:proofErr w:type="spellEnd"/>
+      <w:r>
+        <w:t xml:space="preserve"> relay inside the firewall to serve the entire multinational corporation.</w:t>
       </w:r>
     </w:p>
     <w:p>
@@ -3780,7 +3963,15 @@
         </w:numPr>
       </w:pPr>
       <w:r>
-        <w:t>Configured open-source software packages such as Samba, Perl, Apache and gcc to enhance the overall computing environment for end-users and developers.</w:t>
+        <w:t xml:space="preserve">Configured open-source software packages such as Samba, Perl, Apache and </w:t>
+      </w:r>
+      <w:proofErr w:type="spellStart"/>
+      <w:r>
+        <w:t>gcc</w:t>
+      </w:r>
+      <w:proofErr w:type="spellEnd"/>
+      <w:r>
+        <w:t xml:space="preserve"> to enhance the overall computing environment for end-users and developers.</w:t>
       </w:r>
     </w:p>
     <w:p/>

</xml_diff>

<commit_message>
update with 20230220 version
</commit_message>
<xml_diff>
--- a/lee_lindley_resume.docx
+++ b/lee_lindley_resume.docx
@@ -1,13 +1,12 @@
 
 <file path=word/document.xml><?xml version="1.0" encoding="utf-8"?>
-<w:document xmlns:wpc="http://schemas.microsoft.com/office/word/2010/wordprocessingCanvas" xmlns:cx="http://schemas.microsoft.com/office/drawing/2014/chartex" xmlns:cx1="http://schemas.microsoft.com/office/drawing/2015/9/8/chartex" xmlns:cx2="http://schemas.microsoft.com/office/drawing/2015/10/21/chartex" xmlns:cx3="http://schemas.microsoft.com/office/drawing/2016/5/9/chartex" xmlns:cx4="http://schemas.microsoft.com/office/drawing/2016/5/10/chartex" xmlns:cx5="http://schemas.microsoft.com/office/drawing/2016/5/11/chartex" xmlns:cx6="http://schemas.microsoft.com/office/drawing/2016/5/12/chartex" xmlns:cx7="http://schemas.microsoft.com/office/drawing/2016/5/13/chartex" xmlns:cx8="http://schemas.microsoft.com/office/drawing/2016/5/14/chartex" xmlns:mc="http://schemas.openxmlformats.org/markup-compatibility/2006" xmlns:aink="http://schemas.microsoft.com/office/drawing/2016/ink" xmlns:am3d="http://schemas.microsoft.com/office/drawing/2017/model3d" xmlns:o="urn:schemas-microsoft-com:office:office" xmlns:r="http://schemas.openxmlformats.org/officeDocument/2006/relationships" xmlns:m="http://schemas.openxmlformats.org/officeDocument/2006/math" xmlns:v="urn:schemas-microsoft-com:vml" xmlns:wp14="http://schemas.microsoft.com/office/word/2010/wordprocessingDrawing" xmlns:wp="http://schemas.openxmlformats.org/drawingml/2006/wordprocessingDrawing" xmlns:w10="urn:schemas-microsoft-com:office:word" xmlns:w="http://schemas.openxmlformats.org/wordprocessingml/2006/main" xmlns:w14="http://schemas.microsoft.com/office/word/2010/wordml" xmlns:w15="http://schemas.microsoft.com/office/word/2012/wordml" xmlns:w16cex="http://schemas.microsoft.com/office/word/2018/wordml/cex" xmlns:w16cid="http://schemas.microsoft.com/office/word/2016/wordml/cid" xmlns:w16="http://schemas.microsoft.com/office/word/2018/wordml" xmlns:w16sdtdh="http://schemas.microsoft.com/office/word/2020/wordml/sdtdatahash" xmlns:w16se="http://schemas.microsoft.com/office/word/2015/wordml/symex" xmlns:wpg="http://schemas.microsoft.com/office/word/2010/wordprocessingGroup" xmlns:wpi="http://schemas.microsoft.com/office/word/2010/wordprocessingInk" xmlns:wne="http://schemas.microsoft.com/office/word/2006/wordml" xmlns:wps="http://schemas.microsoft.com/office/word/2010/wordprocessingShape" mc:Ignorable="w14 w15 w16se w16cid w16 w16cex w16sdtdh wp14">
+<w:document xmlns:wpc="http://schemas.microsoft.com/office/word/2010/wordprocessingCanvas" xmlns:cx="http://schemas.microsoft.com/office/drawing/2014/chartex" xmlns:cx1="http://schemas.microsoft.com/office/drawing/2015/9/8/chartex" xmlns:cx2="http://schemas.microsoft.com/office/drawing/2015/10/21/chartex" xmlns:cx3="http://schemas.microsoft.com/office/drawing/2016/5/9/chartex" xmlns:cx4="http://schemas.microsoft.com/office/drawing/2016/5/10/chartex" xmlns:cx5="http://schemas.microsoft.com/office/drawing/2016/5/11/chartex" xmlns:cx6="http://schemas.microsoft.com/office/drawing/2016/5/12/chartex" xmlns:cx7="http://schemas.microsoft.com/office/drawing/2016/5/13/chartex" xmlns:cx8="http://schemas.microsoft.com/office/drawing/2016/5/14/chartex" xmlns:mc="http://schemas.openxmlformats.org/markup-compatibility/2006" xmlns:aink="http://schemas.microsoft.com/office/drawing/2016/ink" xmlns:am3d="http://schemas.microsoft.com/office/drawing/2017/model3d" xmlns:o="urn:schemas-microsoft-com:office:office" xmlns:oel="http://schemas.microsoft.com/office/2019/extlst" xmlns:r="http://schemas.openxmlformats.org/officeDocument/2006/relationships" xmlns:m="http://schemas.openxmlformats.org/officeDocument/2006/math" xmlns:v="urn:schemas-microsoft-com:vml" xmlns:wp14="http://schemas.microsoft.com/office/word/2010/wordprocessingDrawing" xmlns:wp="http://schemas.openxmlformats.org/drawingml/2006/wordprocessingDrawing" xmlns:w10="urn:schemas-microsoft-com:office:word" xmlns:w="http://schemas.openxmlformats.org/wordprocessingml/2006/main" xmlns:w14="http://schemas.microsoft.com/office/word/2010/wordml" xmlns:w15="http://schemas.microsoft.com/office/word/2012/wordml" xmlns:w16cex="http://schemas.microsoft.com/office/word/2018/wordml/cex" xmlns:w16cid="http://schemas.microsoft.com/office/word/2016/wordml/cid" xmlns:w16="http://schemas.microsoft.com/office/word/2018/wordml" xmlns:w16sdtdh="http://schemas.microsoft.com/office/word/2020/wordml/sdtdatahash" xmlns:w16se="http://schemas.microsoft.com/office/word/2015/wordml/symex" xmlns:wpg="http://schemas.microsoft.com/office/word/2010/wordprocessingGroup" xmlns:wpi="http://schemas.microsoft.com/office/word/2010/wordprocessingInk" xmlns:wne="http://schemas.microsoft.com/office/word/2006/wordml" xmlns:wps="http://schemas.microsoft.com/office/word/2010/wordprocessingShape" mc:Ignorable="w14 w15 w16se w16cid w16 w16cex w16sdtdh wp14">
   <w:body>
-    <w:p/>
     <w:p/>
     <w:tbl>
       <w:tblPr>
-        <w:tblpPr w:leftFromText="180" w:rightFromText="180" w:vertAnchor="text" w:horzAnchor="page" w:tblpXSpec="center" w:tblpY="391"/>
-        <w:tblW w:w="5000" w:type="pct"/>
+        <w:tblpPr w:leftFromText="180" w:rightFromText="180" w:vertAnchor="text" w:horzAnchor="margin" w:tblpY="86"/>
+        <w:tblW w:w="4960" w:type="pct"/>
         <w:tblBorders>
           <w:top w:val="single" w:sz="4" w:space="0" w:color="auto"/>
           <w:left w:val="single" w:sz="4" w:space="0" w:color="auto"/>
@@ -19,84 +18,17 @@
         <w:tblLook w:val="0000" w:firstRow="0" w:lastRow="0" w:firstColumn="0" w:lastColumn="0" w:noHBand="0" w:noVBand="0"/>
       </w:tblPr>
       <w:tblGrid>
-        <w:gridCol w:w="3256"/>
-        <w:gridCol w:w="2252"/>
-        <w:gridCol w:w="1800"/>
-        <w:gridCol w:w="1692"/>
+        <w:gridCol w:w="3241"/>
+        <w:gridCol w:w="2464"/>
+        <w:gridCol w:w="3223"/>
       </w:tblGrid>
       <w:tr>
+        <w:trPr>
+          <w:cantSplit/>
+        </w:trPr>
         <w:tc>
           <w:tcPr>
-            <w:tcW w:w="1809" w:type="pct"/>
-          </w:tcPr>
-          <w:p>
-            <w:pPr>
-              <w:rPr>
-                <w:kern w:val="32"/>
-                <w:szCs w:val="32"/>
-              </w:rPr>
-            </w:pPr>
-            <w:hyperlink r:id="rId7" w:history="1">
-              <w:r>
-                <w:rPr>
-                  <w:rStyle w:val="Hyperlink"/>
-                  <w:kern w:val="32"/>
-                  <w:szCs w:val="32"/>
-                </w:rPr>
-                <w:t>lee.lindley@gmail.com</w:t>
-              </w:r>
-            </w:hyperlink>
-          </w:p>
-          <w:p>
-            <w:pPr>
-              <w:pStyle w:val="Header"/>
-              <w:tabs>
-                <w:tab w:val="clear" w:pos="4320"/>
-                <w:tab w:val="clear" w:pos="8640"/>
-              </w:tabs>
-              <w:rPr>
-                <w:kern w:val="32"/>
-                <w:szCs w:val="32"/>
-              </w:rPr>
-            </w:pPr>
-            <w:hyperlink r:id="rId8" w:history="1">
-              <w:r>
-                <w:rPr>
-                  <w:rStyle w:val="Hyperlink"/>
-                  <w:kern w:val="32"/>
-                  <w:szCs w:val="32"/>
-                </w:rPr>
-                <w:t>https://github.com/lee-lindley</w:t>
-              </w:r>
-            </w:hyperlink>
-          </w:p>
-          <w:p>
-            <w:pPr>
-              <w:pStyle w:val="Header"/>
-              <w:tabs>
-                <w:tab w:val="clear" w:pos="4320"/>
-                <w:tab w:val="clear" w:pos="8640"/>
-              </w:tabs>
-              <w:rPr>
-                <w:kern w:val="32"/>
-                <w:szCs w:val="32"/>
-              </w:rPr>
-            </w:pPr>
-            <w:hyperlink r:id="rId9" w:history="1">
-              <w:r>
-                <w:rPr>
-                  <w:rStyle w:val="Hyperlink"/>
-                  <w:kern w:val="32"/>
-                  <w:szCs w:val="32"/>
-                </w:rPr>
-                <w:t>https://lee-lindley.github.io/</w:t>
-              </w:r>
-            </w:hyperlink>
-          </w:p>
-        </w:tc>
-        <w:tc>
-          <w:tcPr>
-            <w:tcW w:w="1251" w:type="pct"/>
+            <w:tcW w:w="1976" w:type="pct"/>
           </w:tcPr>
           <w:p>
             <w:pPr>
@@ -141,7 +73,7 @@
         </w:tc>
         <w:tc>
           <w:tcPr>
-            <w:tcW w:w="1000" w:type="pct"/>
+            <w:tcW w:w="1058" w:type="pct"/>
           </w:tcPr>
           <w:p>
             <w:pPr>
@@ -158,10 +90,28 @@
               <w:t>(804) 683-7908</w:t>
             </w:r>
           </w:p>
+          <w:p>
+            <w:pPr>
+              <w:rPr>
+                <w:kern w:val="32"/>
+                <w:szCs w:val="32"/>
+              </w:rPr>
+            </w:pPr>
+            <w:hyperlink r:id="rId7" w:history="1">
+              <w:r>
+                <w:rPr>
+                  <w:rStyle w:val="Hyperlink"/>
+                  <w:kern w:val="32"/>
+                  <w:szCs w:val="32"/>
+                </w:rPr>
+                <w:t>lee.lindley@gmail.com</w:t>
+              </w:r>
+            </w:hyperlink>
+          </w:p>
         </w:tc>
         <w:tc>
           <w:tcPr>
-            <w:tcW w:w="940" w:type="pct"/>
+            <w:tcW w:w="1966" w:type="pct"/>
           </w:tcPr>
           <w:p>
             <w:pPr>
@@ -175,39 +125,20 @@
                 <w:kern w:val="32"/>
                 <w:szCs w:val="32"/>
               </w:rPr>
-              <w:t>Resume Date: 0</w:t>
+              <w:t xml:space="preserve">Resume Date: </w:t>
             </w:r>
             <w:r>
               <w:rPr>
                 <w:kern w:val="32"/>
                 <w:szCs w:val="32"/>
               </w:rPr>
-              <w:t>3/</w:t>
-            </w:r>
-            <w:r>
-              <w:rPr>
-                <w:kern w:val="32"/>
-                <w:szCs w:val="32"/>
-              </w:rPr>
-              <w:t>16</w:t>
-            </w:r>
-            <w:r>
-              <w:rPr>
-                <w:kern w:val="32"/>
-                <w:szCs w:val="32"/>
-              </w:rPr>
-              <w:t>/2022</w:t>
+              <w:t>02/20/2023</w:t>
             </w:r>
           </w:p>
         </w:tc>
       </w:tr>
     </w:tbl>
-    <w:p>
-      <w:pPr>
-        <w:pStyle w:val="Title"/>
-        <w:jc w:val="left"/>
-      </w:pPr>
-    </w:p>
+    <w:p/>
     <w:p>
       <w:pPr>
         <w:pStyle w:val="Title"/>
@@ -279,13 +210,27 @@
           <w:kern w:val="32"/>
           <w:szCs w:val="32"/>
         </w:rPr>
-        <w:t xml:space="preserve"> Control-M, Service Now,</w:t>
+        <w:t xml:space="preserve"> Control-M, </w:t>
       </w:r>
       <w:r>
         <w:rPr>
           <w:kern w:val="32"/>
           <w:szCs w:val="32"/>
         </w:rPr>
+        <w:t xml:space="preserve">Jira, </w:t>
+      </w:r>
+      <w:r>
+        <w:rPr>
+          <w:kern w:val="32"/>
+          <w:szCs w:val="32"/>
+        </w:rPr>
+        <w:t>Service Now,</w:t>
+      </w:r>
+      <w:r>
+        <w:rPr>
+          <w:kern w:val="32"/>
+          <w:szCs w:val="32"/>
+        </w:rPr>
         <w:t xml:space="preserve"> Deployment automation, Security</w:t>
       </w:r>
     </w:p>
@@ -294,6 +239,172 @@
         <w:pStyle w:val="Heading1"/>
       </w:pPr>
       <w:r>
+        <w:t>Links</w:t>
+      </w:r>
+    </w:p>
+    <w:tbl>
+      <w:tblPr>
+        <w:tblStyle w:val="TableGrid"/>
+        <w:tblW w:w="0" w:type="auto"/>
+        <w:tblLook w:val="04A0" w:firstRow="1" w:lastRow="0" w:firstColumn="1" w:lastColumn="0" w:noHBand="0" w:noVBand="1"/>
+      </w:tblPr>
+      <w:tblGrid>
+        <w:gridCol w:w="4500"/>
+        <w:gridCol w:w="4500"/>
+      </w:tblGrid>
+      <w:tr>
+        <w:tc>
+          <w:tcPr>
+            <w:tcW w:w="4500" w:type="dxa"/>
+          </w:tcPr>
+          <w:p>
+            <w:r>
+              <w:t>Email</w:t>
+            </w:r>
+          </w:p>
+        </w:tc>
+        <w:tc>
+          <w:tcPr>
+            <w:tcW w:w="4500" w:type="dxa"/>
+          </w:tcPr>
+          <w:p>
+            <w:pPr>
+              <w:rPr>
+                <w:kern w:val="32"/>
+                <w:szCs w:val="32"/>
+              </w:rPr>
+            </w:pPr>
+            <w:hyperlink r:id="rId8" w:history="1">
+              <w:r>
+                <w:rPr>
+                  <w:rStyle w:val="Hyperlink"/>
+                  <w:kern w:val="32"/>
+                  <w:szCs w:val="32"/>
+                </w:rPr>
+                <w:t>lee.lindley@gmail.com</w:t>
+              </w:r>
+            </w:hyperlink>
+          </w:p>
+        </w:tc>
+      </w:tr>
+      <w:tr>
+        <w:tc>
+          <w:tcPr>
+            <w:tcW w:w="4500" w:type="dxa"/>
+          </w:tcPr>
+          <w:p>
+            <w:r>
+              <w:t>Technical Blog</w:t>
+            </w:r>
+          </w:p>
+        </w:tc>
+        <w:tc>
+          <w:tcPr>
+            <w:tcW w:w="4500" w:type="dxa"/>
+          </w:tcPr>
+          <w:p>
+            <w:hyperlink r:id="rId9" w:history="1">
+              <w:r>
+                <w:rPr>
+                  <w:rStyle w:val="Hyperlink"/>
+                  <w:kern w:val="32"/>
+                  <w:szCs w:val="32"/>
+                </w:rPr>
+                <w:t>https://lee-lindley.github.io/</w:t>
+              </w:r>
+            </w:hyperlink>
+          </w:p>
+        </w:tc>
+      </w:tr>
+      <w:tr>
+        <w:tc>
+          <w:tcPr>
+            <w:tcW w:w="4500" w:type="dxa"/>
+          </w:tcPr>
+          <w:p>
+            <w:r>
+              <w:t>Open Source Github Repository</w:t>
+            </w:r>
+          </w:p>
+        </w:tc>
+        <w:tc>
+          <w:tcPr>
+            <w:tcW w:w="4500" w:type="dxa"/>
+          </w:tcPr>
+          <w:p>
+            <w:pPr>
+              <w:pStyle w:val="Header"/>
+              <w:tabs>
+                <w:tab w:val="clear" w:pos="4320"/>
+                <w:tab w:val="clear" w:pos="8640"/>
+              </w:tabs>
+              <w:rPr>
+                <w:kern w:val="32"/>
+                <w:szCs w:val="32"/>
+              </w:rPr>
+            </w:pPr>
+            <w:hyperlink r:id="rId10" w:history="1">
+              <w:r>
+                <w:rPr>
+                  <w:rStyle w:val="Hyperlink"/>
+                  <w:kern w:val="32"/>
+                  <w:szCs w:val="32"/>
+                </w:rPr>
+                <w:t>https://github.com/lee</w:t>
+              </w:r>
+              <w:r>
+                <w:rPr>
+                  <w:rStyle w:val="Hyperlink"/>
+                  <w:kern w:val="32"/>
+                  <w:szCs w:val="32"/>
+                </w:rPr>
+                <w:t>-</w:t>
+              </w:r>
+              <w:r>
+                <w:rPr>
+                  <w:rStyle w:val="Hyperlink"/>
+                  <w:kern w:val="32"/>
+                  <w:szCs w:val="32"/>
+                </w:rPr>
+                <w:t>lindley</w:t>
+              </w:r>
+            </w:hyperlink>
+          </w:p>
+        </w:tc>
+      </w:tr>
+      <w:tr>
+        <w:tc>
+          <w:tcPr>
+            <w:tcW w:w="4500" w:type="dxa"/>
+          </w:tcPr>
+          <w:p>
+            <w:r>
+              <w:t>Linked In</w:t>
+            </w:r>
+          </w:p>
+        </w:tc>
+        <w:tc>
+          <w:tcPr>
+            <w:tcW w:w="4500" w:type="dxa"/>
+          </w:tcPr>
+          <w:p>
+            <w:hyperlink r:id="rId11" w:history="1">
+              <w:r>
+                <w:rPr>
+                  <w:rStyle w:val="Hyperlink"/>
+                </w:rPr>
+                <w:t>https://www.linkedin.com/in/lee-lindley/</w:t>
+              </w:r>
+            </w:hyperlink>
+          </w:p>
+        </w:tc>
+      </w:tr>
+    </w:tbl>
+    <w:p>
+      <w:pPr>
+        <w:pStyle w:val="Heading1"/>
+      </w:pPr>
+      <w:r>
         <w:t>Summary</w:t>
       </w:r>
     </w:p>
@@ -331,6 +442,12 @@
         </w:rPr>
         <w:t xml:space="preserve"> with partitioning and procedural parallelism</w:t>
       </w:r>
+      <w:r>
+        <w:rPr>
+          <w:szCs w:val="15"/>
+        </w:rPr>
+        <w:t>.</w:t>
+      </w:r>
     </w:p>
     <w:p>
       <w:pPr>
@@ -390,6 +507,12 @@
         </w:rPr>
         <w:t xml:space="preserve"> including analytics</w:t>
       </w:r>
+      <w:r>
+        <w:rPr>
+          <w:szCs w:val="15"/>
+        </w:rPr>
+        <w:t>.</w:t>
+      </w:r>
     </w:p>
     <w:p>
       <w:pPr>
@@ -423,196 +546,553 @@
         <w:rPr>
           <w:szCs w:val="15"/>
         </w:rPr>
+        <w:t>.</w:t>
+      </w:r>
+    </w:p>
+    <w:p>
+      <w:pPr>
+        <w:numPr>
+          <w:ilvl w:val="0"/>
+          <w:numId w:val="14"/>
+        </w:numPr>
+        <w:rPr>
+          <w:szCs w:val="15"/>
+        </w:rPr>
+      </w:pPr>
+      <w:r>
+        <w:rPr>
+          <w:szCs w:val="15"/>
+        </w:rPr>
+        <w:t xml:space="preserve">Adept with PL/SQL including Object </w:t>
+      </w:r>
+      <w:r>
+        <w:rPr>
+          <w:szCs w:val="15"/>
+        </w:rPr>
+        <w:t>Types</w:t>
+      </w:r>
+      <w:r>
+        <w:rPr>
+          <w:szCs w:val="15"/>
+        </w:rPr>
+        <w:t>, collections, bulk processing</w:t>
+      </w:r>
+      <w:r>
+        <w:rPr>
+          <w:szCs w:val="15"/>
+        </w:rPr>
+        <w:t>, and pipelined table functions.</w:t>
+      </w:r>
+    </w:p>
+    <w:p>
+      <w:pPr>
+        <w:numPr>
+          <w:ilvl w:val="0"/>
+          <w:numId w:val="14"/>
+        </w:numPr>
+        <w:rPr>
+          <w:szCs w:val="15"/>
+        </w:rPr>
+      </w:pPr>
+      <w:r>
+        <w:rPr>
+          <w:szCs w:val="15"/>
+        </w:rPr>
+        <w:t>Broad knowledge and awareness of</w:t>
+      </w:r>
+      <w:r>
+        <w:rPr>
+          <w:szCs w:val="15"/>
+        </w:rPr>
+        <w:t xml:space="preserve"> low-level hardware and OS operations including a Unix System Administration background</w:t>
+      </w:r>
+      <w:r>
+        <w:rPr>
+          <w:szCs w:val="15"/>
+        </w:rPr>
+        <w:t>.</w:t>
+      </w:r>
+    </w:p>
+    <w:p>
+      <w:pPr>
+        <w:numPr>
+          <w:ilvl w:val="0"/>
+          <w:numId w:val="14"/>
+        </w:numPr>
+        <w:rPr>
+          <w:szCs w:val="15"/>
+        </w:rPr>
+      </w:pPr>
+      <w:r>
+        <w:rPr>
+          <w:szCs w:val="15"/>
+        </w:rPr>
+        <w:t>S</w:t>
+      </w:r>
+      <w:r>
+        <w:rPr>
+          <w:szCs w:val="15"/>
+        </w:rPr>
+        <w:t>trong Perl/Shell scripting</w:t>
+      </w:r>
+      <w:r>
+        <w:rPr>
+          <w:szCs w:val="15"/>
+        </w:rPr>
+        <w:t>.</w:t>
+      </w:r>
+    </w:p>
+    <w:p>
+      <w:pPr>
+        <w:numPr>
+          <w:ilvl w:val="0"/>
+          <w:numId w:val="14"/>
+        </w:numPr>
+        <w:rPr>
+          <w:szCs w:val="15"/>
+        </w:rPr>
+      </w:pPr>
+      <w:r>
+        <w:rPr>
+          <w:szCs w:val="15"/>
+        </w:rPr>
+        <w:t xml:space="preserve">Knowledgeable </w:t>
+      </w:r>
+      <w:r>
+        <w:rPr>
+          <w:szCs w:val="15"/>
+        </w:rPr>
+        <w:t xml:space="preserve">about </w:t>
+      </w:r>
+      <w:r>
+        <w:rPr>
+          <w:szCs w:val="15"/>
+        </w:rPr>
+        <w:t>and interested in business intent</w:t>
+      </w:r>
+      <w:r>
+        <w:rPr>
+          <w:szCs w:val="15"/>
+        </w:rPr>
+        <w:t>. Capable in capturing and translating business communication and gathered requirements into actionable plans.</w:t>
+      </w:r>
+    </w:p>
+    <w:p>
+      <w:pPr>
+        <w:pStyle w:val="Heading1"/>
+        <w:rPr>
+          <w:szCs w:val="15"/>
+        </w:rPr>
+      </w:pPr>
+      <w:r>
+        <w:rPr>
+          <w:szCs w:val="15"/>
+        </w:rPr>
+        <w:br/>
+      </w:r>
+      <w:r>
+        <w:t>Professional Experience</w:t>
+      </w:r>
+      <w:r>
+        <w:rPr>
+          <w:szCs w:val="15"/>
+        </w:rPr>
         <w:t xml:space="preserve"> </w:t>
       </w:r>
     </w:p>
     <w:p>
       <w:pPr>
-        <w:numPr>
-          <w:ilvl w:val="0"/>
-          <w:numId w:val="14"/>
-        </w:numPr>
-        <w:rPr>
-          <w:szCs w:val="15"/>
-        </w:rPr>
-      </w:pPr>
-      <w:r>
-        <w:rPr>
-          <w:szCs w:val="15"/>
-        </w:rPr>
-        <w:t xml:space="preserve">Adept with PL/SQL including Object </w:t>
-      </w:r>
-      <w:r>
-        <w:rPr>
-          <w:szCs w:val="15"/>
-        </w:rPr>
-        <w:t>Types</w:t>
-      </w:r>
-      <w:r>
-        <w:rPr>
-          <w:szCs w:val="15"/>
-        </w:rPr>
-        <w:t>, collections, and bulk processing</w:t>
-      </w:r>
-    </w:p>
-    <w:p>
-      <w:pPr>
-        <w:numPr>
-          <w:ilvl w:val="0"/>
-          <w:numId w:val="14"/>
-        </w:numPr>
-        <w:rPr>
-          <w:szCs w:val="15"/>
-        </w:rPr>
-      </w:pPr>
-      <w:r>
-        <w:rPr>
-          <w:szCs w:val="15"/>
-        </w:rPr>
-        <w:t>Broad knowledge and awareness of</w:t>
-      </w:r>
-      <w:r>
-        <w:rPr>
-          <w:szCs w:val="15"/>
-        </w:rPr>
-        <w:t xml:space="preserve"> low-level hardware and OS operations including a Unix System Administration background</w:t>
-      </w:r>
-    </w:p>
-    <w:p>
-      <w:pPr>
-        <w:numPr>
-          <w:ilvl w:val="0"/>
-          <w:numId w:val="14"/>
-        </w:numPr>
-        <w:rPr>
-          <w:szCs w:val="15"/>
-        </w:rPr>
-      </w:pPr>
-      <w:r>
-        <w:rPr>
-          <w:szCs w:val="15"/>
-        </w:rPr>
-        <w:t>S</w:t>
-      </w:r>
-      <w:r>
-        <w:rPr>
-          <w:szCs w:val="15"/>
-        </w:rPr>
-        <w:t>trong Perl/Shell scripting</w:t>
-      </w:r>
-    </w:p>
-    <w:p>
-      <w:pPr>
-        <w:numPr>
-          <w:ilvl w:val="0"/>
-          <w:numId w:val="14"/>
-        </w:numPr>
-        <w:rPr>
-          <w:szCs w:val="15"/>
-        </w:rPr>
-      </w:pPr>
-      <w:r>
-        <w:rPr>
-          <w:szCs w:val="15"/>
-        </w:rPr>
-        <w:t xml:space="preserve">Knowledgeable </w:t>
-      </w:r>
-      <w:r>
-        <w:rPr>
-          <w:szCs w:val="15"/>
-        </w:rPr>
-        <w:t xml:space="preserve">about </w:t>
-      </w:r>
-      <w:r>
-        <w:rPr>
-          <w:szCs w:val="15"/>
-        </w:rPr>
-        <w:t>and interested in business intent</w:t>
-      </w:r>
-    </w:p>
-    <w:p>
-      <w:pPr>
-        <w:pStyle w:val="Heading1"/>
-        <w:rPr>
-          <w:szCs w:val="15"/>
-        </w:rPr>
-      </w:pPr>
-      <w:r>
-        <w:rPr>
-          <w:szCs w:val="15"/>
-        </w:rPr>
-        <w:br/>
-      </w:r>
-      <w:r>
-        <w:t>Professional Experience</w:t>
-      </w:r>
-      <w:r>
-        <w:rPr>
-          <w:szCs w:val="15"/>
-        </w:rPr>
+        <w:rPr>
+          <w:rFonts w:ascii="Arial" w:hAnsi="Arial" w:cs="Arial"/>
+          <w:b/>
+          <w:bCs/>
+          <w:i/>
+          <w:iCs/>
+          <w:szCs w:val="28"/>
+        </w:rPr>
+      </w:pPr>
+      <w:r>
+        <w:rPr>
+          <w:rFonts w:ascii="Arial" w:hAnsi="Arial" w:cs="Arial"/>
+          <w:b/>
+          <w:bCs/>
+          <w:i/>
+          <w:iCs/>
+          <w:szCs w:val="28"/>
+        </w:rPr>
+        <w:t>F&amp;G Life (A Fidelity National Financial company)</w:t>
+      </w:r>
+    </w:p>
+    <w:p>
+      <w:r>
+        <w:t>Contract engagement to supplement the Finance and Actuarial IT team with a modernization project (grab-bag assortment of business requested enhancements) as well as IT process improvements</w:t>
+      </w:r>
+      <w:r>
+        <w:t xml:space="preserve"> and general technical capabilities on the Oracle platform</w:t>
+      </w:r>
+      <w:r>
+        <w:t>. Worked with management to establish what my tech-lead role entailed, then set out to fill any gaps where I thought I could make a difference.</w:t>
+      </w:r>
+    </w:p>
+    <w:p>
+      <w:pPr>
+        <w:numPr>
+          <w:ilvl w:val="0"/>
+          <w:numId w:val="19"/>
+        </w:numPr>
+      </w:pPr>
+      <w:r>
+        <w:t xml:space="preserve">While core team was sequestered on a time-critical project, reverse engineered existing </w:t>
+      </w:r>
+      <w:r>
+        <w:t xml:space="preserve">Oracle database application </w:t>
+      </w:r>
+      <w:r>
+        <w:t xml:space="preserve">framework to </w:t>
+      </w:r>
+      <w:r>
+        <w:t>learn how to meet business requirements. Existing system is large, complex, relatively robust and capable, but the complexity exceeds comfort level of everyone involved.</w:t>
+      </w:r>
+    </w:p>
+    <w:p>
+      <w:pPr>
+        <w:numPr>
+          <w:ilvl w:val="0"/>
+          <w:numId w:val="19"/>
+        </w:numPr>
+      </w:pPr>
+      <w:r>
+        <w:t xml:space="preserve">Enhanced an existing Technical Design document pattern to fit the needs of the modernization project and implement manager's vision for how we should work. Added </w:t>
+      </w:r>
+      <w:r>
+        <w:t>U</w:t>
+      </w:r>
+      <w:r>
+        <w:t xml:space="preserve">se </w:t>
+      </w:r>
+      <w:r>
+        <w:t>C</w:t>
+      </w:r>
+      <w:r>
+        <w:t xml:space="preserve">ase diagram as a staple of the Introduction as well as other UML </w:t>
+      </w:r>
+      <w:r>
+        <w:lastRenderedPageBreak/>
+        <w:t>where appropriate (sparingly).</w:t>
+      </w:r>
+      <w:r>
+        <w:t xml:space="preserve"> Emphasis on deployment deliverables, and traceability matrix on how the design satisfied the Jira story Acceptance Criteria .</w:t>
+      </w:r>
+    </w:p>
+    <w:p>
+      <w:pPr>
+        <w:numPr>
+          <w:ilvl w:val="0"/>
+          <w:numId w:val="19"/>
+        </w:numPr>
+      </w:pPr>
+      <w:r>
+        <w:t>Led two junior developers by establishi</w:t>
+      </w:r>
+      <w:r>
+        <w:t>ng</w:t>
+      </w:r>
+      <w:r>
+        <w:t xml:space="preserve"> and teaching patterns for our work, guid</w:t>
+      </w:r>
+      <w:r>
+        <w:t>ing</w:t>
+      </w:r>
+      <w:r>
+        <w:t xml:space="preserve"> assignments of work, perform</w:t>
+      </w:r>
+      <w:r>
+        <w:t>ing</w:t>
+      </w:r>
+      <w:r>
+        <w:t xml:space="preserve"> code and technical documentation reviews.</w:t>
+      </w:r>
+      <w:r>
+        <w:t xml:space="preserve"> Having them write their own technical design documents is a work in process.</w:t>
+      </w:r>
+    </w:p>
+    <w:p>
+      <w:pPr>
+        <w:numPr>
+          <w:ilvl w:val="0"/>
+          <w:numId w:val="19"/>
+        </w:numPr>
+      </w:pPr>
+      <w:r>
+        <w:t>Participated in requirements gathering. The methodology was still waterfall with an agile veneer while the organization worked to transition to agile. As a development team we sought to engage the business with prototypes during the development process, feeding back changes to the requirements.</w:t>
+      </w:r>
+      <w:r>
+        <w:t xml:space="preserve"> Worked with BA's and QA team to improve SDLC process using Jira and Confluence for tracking and documentation.</w:t>
+      </w:r>
+    </w:p>
+    <w:p>
+      <w:pPr>
+        <w:numPr>
+          <w:ilvl w:val="0"/>
+          <w:numId w:val="19"/>
+        </w:numPr>
+      </w:pPr>
+      <w:r>
+        <w:t xml:space="preserve">Developed and refined design patterns to meet business requirements while respecting existing system design. Added </w:t>
+      </w:r>
+      <w:r>
+        <w:rPr>
+          <w:i/>
+          <w:iCs/>
+        </w:rPr>
+        <w:t>ExcelGen</w:t>
+      </w:r>
+      <w:r>
+        <w:t xml:space="preserve"> and job logging to the mix. Provided for both reading uploaded spreadsheets and generating a superior output product for the business.</w:t>
+      </w:r>
+    </w:p>
+    <w:p>
+      <w:pPr>
+        <w:numPr>
+          <w:ilvl w:val="0"/>
+          <w:numId w:val="19"/>
+        </w:numPr>
+      </w:pPr>
+      <w:r>
+        <w:t xml:space="preserve">Analyzed problems with existing jobs that used an external Python script directly on the database server (which was difficult to debug, had a 4000 char SQL statement limitation, and was subject to running the database server out of memory). Designed a pattern and utility package that implemented an </w:t>
+      </w:r>
+      <w:r>
+        <w:rPr>
+          <w:i/>
+          <w:iCs/>
+        </w:rPr>
+        <w:t>ExcelGen</w:t>
+      </w:r>
+      <w:r>
+        <w:t xml:space="preserve"> replacement of the Python script with a tiny change in the calling programs that required minimal testing (regression). Proposed and drove the initiative to retrofit the existing "problematic" jobs.</w:t>
+      </w:r>
+    </w:p>
+    <w:p>
+      <w:pPr>
+        <w:pStyle w:val="Heading2"/>
+      </w:pPr>
+      <w:r>
+        <w:t>NRG E</w:t>
+      </w:r>
+      <w:r>
+        <w:t>n</w:t>
+      </w:r>
+      <w:r>
+        <w:t>ergy</w:t>
+      </w:r>
+      <w:r>
+        <w:t xml:space="preserve">, Houston TX – December 2021 through </w:t>
+      </w:r>
+      <w:r>
+        <w:t>June 2022</w:t>
+      </w:r>
+    </w:p>
+    <w:p>
+      <w:r>
+        <w:t>Contract</w:t>
+      </w:r>
+      <w:r>
+        <w:t xml:space="preserve"> engagement</w:t>
+      </w:r>
+      <w:r>
+        <w:t xml:space="preserve"> with a small team supporting </w:t>
+      </w:r>
+      <w:r>
+        <w:t>a data warehouse application for Retail Commissions</w:t>
+      </w:r>
+      <w:r>
+        <w:t xml:space="preserve"> business support. The environment is </w:t>
+      </w:r>
+      <w:r>
+        <w:t xml:space="preserve">exclusively </w:t>
+      </w:r>
+      <w:r>
+        <w:t xml:space="preserve">batch </w:t>
+      </w:r>
+      <w:r>
+        <w:t>implemented entirely in PL/SQL</w:t>
+      </w:r>
+      <w:r>
+        <w:t xml:space="preserve"> (little to no shell scripting)</w:t>
+      </w:r>
+      <w:r>
+        <w:t xml:space="preserve"> on </w:t>
+      </w:r>
+      <w:r>
+        <w:t>an Oracle 19 database complex</w:t>
+      </w:r>
+      <w:r>
+        <w:t>.</w:t>
+      </w:r>
+      <w:r>
+        <w:t xml:space="preserve"> The team uses Tortoise SVN for source code control, Control-M for job scheduling and Service Now for </w:t>
+      </w:r>
+      <w:r>
+        <w:t>change management.</w:t>
+      </w:r>
+    </w:p>
+    <w:p>
+      <w:pPr>
+        <w:numPr>
+          <w:ilvl w:val="0"/>
+          <w:numId w:val="18"/>
+        </w:numPr>
+      </w:pPr>
+      <w:r>
+        <w:t>While absorbing knowledge transfer sessions from team</w:t>
+      </w:r>
+      <w:r>
+        <w:t xml:space="preserve"> members</w:t>
+      </w:r>
+      <w:r>
+        <w:t xml:space="preserve">, </w:t>
+      </w:r>
+      <w:r>
+        <w:t>wrote and published “Developer Guide” documentation to capture the tribal knowledge</w:t>
+      </w:r>
+      <w:r>
+        <w:t xml:space="preserve">. My goal was to codify the team processes as well as </w:t>
+      </w:r>
+      <w:r>
+        <w:t>design patterns</w:t>
+      </w:r>
+      <w:r>
+        <w:t xml:space="preserve">, </w:t>
+      </w:r>
+      <w:r>
+        <w:t>making it easier</w:t>
+      </w:r>
+      <w:r>
+        <w:t xml:space="preserve"> and more efficient to on-board new team members.</w:t>
+      </w:r>
+      <w:r>
+        <w:t xml:space="preserve"> Extended this by c</w:t>
+      </w:r>
+      <w:r>
+        <w:t>reating new and enhancing existing system documentation</w:t>
+      </w:r>
+      <w:r>
         <w:t xml:space="preserve"> </w:t>
       </w:r>
-    </w:p>
-    <w:p>
-      <w:pPr>
-        <w:pStyle w:val="Heading2"/>
-      </w:pPr>
-      <w:r>
-        <w:t>NRG E</w:t>
-      </w:r>
-      <w:r>
-        <w:t>n</w:t>
-      </w:r>
-      <w:r>
-        <w:t>ergy</w:t>
-      </w:r>
-      <w:r>
-        <w:t>, Houston TX – December 2021 through Current</w:t>
-      </w:r>
-    </w:p>
-    <w:p>
-      <w:r>
-        <w:t>Contract</w:t>
-      </w:r>
-      <w:r>
-        <w:t xml:space="preserve"> engagement</w:t>
-      </w:r>
-      <w:r>
-        <w:t xml:space="preserve"> with a small team supporting </w:t>
-      </w:r>
-      <w:r>
-        <w:t>a data warehouse application for Retail Commissions</w:t>
-      </w:r>
-      <w:r>
-        <w:t xml:space="preserve"> business support. The environment is </w:t>
-      </w:r>
-      <w:r>
-        <w:t xml:space="preserve">exclusively </w:t>
-      </w:r>
-      <w:r>
-        <w:t xml:space="preserve">batch </w:t>
-      </w:r>
-      <w:r>
-        <w:t>implemented entirely in PL/SQL</w:t>
-      </w:r>
-      <w:r>
-        <w:t xml:space="preserve"> (little to no shell scripting)</w:t>
-      </w:r>
-      <w:r>
-        <w:t xml:space="preserve"> on </w:t>
-      </w:r>
-      <w:r>
-        <w:t>an Oracle 19 database complex</w:t>
+      <w:r>
+        <w:t>for</w:t>
+      </w:r>
+      <w:r>
+        <w:t xml:space="preserve"> the</w:t>
+      </w:r>
+      <w:r>
+        <w:t xml:space="preserve"> team</w:t>
+      </w:r>
+      <w:r>
+        <w:t xml:space="preserve"> infrastructure </w:t>
+      </w:r>
+      <w:r>
+        <w:t>code including Use Case, Sequence, Data Flow and Deployment diagrams.</w:t>
+      </w:r>
+    </w:p>
+    <w:p>
+      <w:pPr>
+        <w:numPr>
+          <w:ilvl w:val="0"/>
+          <w:numId w:val="18"/>
+        </w:numPr>
+      </w:pPr>
+      <w:r>
+        <w:t xml:space="preserve">Began </w:t>
+      </w:r>
+      <w:r>
+        <w:t>introducing more formal Requirements and Design documentation for</w:t>
+      </w:r>
+      <w:r>
+        <w:t xml:space="preserve"> projects I was assigned with the intent of improving team practices.</w:t>
+      </w:r>
+    </w:p>
+    <w:p>
+      <w:pPr>
+        <w:numPr>
+          <w:ilvl w:val="0"/>
+          <w:numId w:val="18"/>
+        </w:numPr>
+      </w:pPr>
+      <w:r>
+        <w:t>Made improvements to team infrastructure code including CLOB/BLOB handling for the existing HTML email</w:t>
+      </w:r>
+      <w:r>
+        <w:t xml:space="preserve"> and</w:t>
+      </w:r>
+      <w:r>
+        <w:t xml:space="preserve"> </w:t>
+      </w:r>
+      <w:r>
+        <w:t xml:space="preserve">CSV file generation </w:t>
+      </w:r>
+      <w:r>
+        <w:t>package</w:t>
+      </w:r>
+      <w:r>
+        <w:t>s so that there was no need to create Oracle directories and files.</w:t>
+      </w:r>
+      <w:r>
+        <w:t xml:space="preserve"> Twea</w:t>
+      </w:r>
+      <w:r>
+        <w:t>ked existing libraries with performance improvements</w:t>
+      </w:r>
+      <w:r>
+        <w:t xml:space="preserve"> (result_cache, deterministic</w:t>
+      </w:r>
+      <w:r>
+        <w:t>, query optimizations).</w:t>
+      </w:r>
+    </w:p>
+    <w:p>
+      <w:pPr>
+        <w:numPr>
+          <w:ilvl w:val="0"/>
+          <w:numId w:val="18"/>
+        </w:numPr>
+      </w:pPr>
+      <w:r>
+        <w:t>Made a</w:t>
+      </w:r>
+      <w:r>
+        <w:t xml:space="preserve"> presentation and s</w:t>
+      </w:r>
+      <w:r>
+        <w:t>old the team on implementing a</w:t>
+      </w:r>
+      <w:r>
+        <w:t xml:space="preserve">n </w:t>
+      </w:r>
+      <w:r>
+        <w:t>open-source</w:t>
+      </w:r>
+      <w:r>
+        <w:t xml:space="preserve"> package named ExcelGen to replace CSV file generation with</w:t>
+      </w:r>
+      <w:r>
+        <w:t xml:space="preserve"> multi-sheet</w:t>
+      </w:r>
+      <w:r>
+        <w:t xml:space="preserve"> XLSX files</w:t>
+      </w:r>
+      <w:r>
+        <w:t xml:space="preserve">. Contributed </w:t>
+      </w:r>
+      <w:r>
+        <w:t xml:space="preserve">changes our team needed </w:t>
+      </w:r>
+      <w:r>
+        <w:t>to the open-source project</w:t>
       </w:r>
       <w:r>
         <w:t>.</w:t>
       </w:r>
-      <w:r>
-        <w:t xml:space="preserve"> The team uses Tortoise SVN for source code control, Control-M for job scheduling and Service Now for </w:t>
-      </w:r>
-      <w:r>
-        <w:t>change management.</w:t>
-      </w:r>
     </w:p>
     <w:p>
       <w:pPr>
@@ -622,55 +1102,32 @@
         </w:numPr>
       </w:pPr>
       <w:r>
-        <w:t>While absorbing knowledge transfer sessions from team</w:t>
-      </w:r>
-      <w:r>
-        <w:t xml:space="preserve"> members</w:t>
-      </w:r>
-      <w:r>
-        <w:t xml:space="preserve">, </w:t>
-      </w:r>
-      <w:r>
-        <w:t>wrote and published “Developer Guide” documentation to capture the tribal knowledge</w:t>
-      </w:r>
-      <w:r>
-        <w:t xml:space="preserve">. My goal was to codify the team processes as well as </w:t>
-      </w:r>
-      <w:r>
-        <w:t>design patterns</w:t>
-      </w:r>
-      <w:r>
-        <w:t xml:space="preserve">, </w:t>
-      </w:r>
-      <w:r>
-        <w:t>making it easier</w:t>
-      </w:r>
-      <w:r>
-        <w:t xml:space="preserve"> and more efficient to on-board new team members.</w:t>
-      </w:r>
-      <w:r>
-        <w:t xml:space="preserve"> Extended this by c</w:t>
-      </w:r>
-      <w:r>
-        <w:t>reating new and enhancing existing system documentation</w:t>
-      </w:r>
-      <w:r>
-        <w:t xml:space="preserve"> </w:t>
-      </w:r>
-      <w:r>
-        <w:t>for</w:t>
-      </w:r>
-      <w:r>
-        <w:t xml:space="preserve"> the</w:t>
-      </w:r>
-      <w:r>
-        <w:t xml:space="preserve"> team</w:t>
-      </w:r>
-      <w:r>
-        <w:t xml:space="preserve"> infrastructure </w:t>
-      </w:r>
-      <w:r>
-        <w:t>code including Use Case, Sequence, Data Flow and Deployment diagrams.</w:t>
+        <w:t>Optimized SQL and PL/SQL of existing jobs for performance</w:t>
+      </w:r>
+      <w:r>
+        <w:t xml:space="preserve"> as assigned</w:t>
+      </w:r>
+      <w:r>
+        <w:t>.</w:t>
+      </w:r>
+      <w:r>
+        <w:t xml:space="preserve"> A pattern of using multiple staging tables and small intermediate steps was prevalent.</w:t>
+      </w:r>
+      <w:r>
+        <w:t xml:space="preserve"> Taught by example how it can be done using Common Table Expressions (CTE </w:t>
+      </w:r>
+      <w:r>
+        <w:lastRenderedPageBreak/>
+        <w:t>aka</w:t>
+      </w:r>
+      <w:r>
+        <w:t xml:space="preserve"> WITH clause</w:t>
+      </w:r>
+      <w:r>
+        <w:t xml:space="preserve"> views) without sacrificing </w:t>
+      </w:r>
+      <w:r>
+        <w:t xml:space="preserve">breakdown of the problem into small, understandable pieces. </w:t>
       </w:r>
     </w:p>
     <w:p>
@@ -681,13 +1138,22 @@
         </w:numPr>
       </w:pPr>
       <w:r>
-        <w:t xml:space="preserve">Began </w:t>
-      </w:r>
-      <w:r>
-        <w:t>introducing more formal Requirements and Design documentation for</w:t>
-      </w:r>
-      <w:r>
-        <w:t xml:space="preserve"> projects I was assigned with the intent of improving team practices.</w:t>
+        <w:t>Identified ETL jobs t</w:t>
+      </w:r>
+      <w:r>
+        <w:t>o eliminate</w:t>
+      </w:r>
+      <w:r>
+        <w:t xml:space="preserve">. Limited consumers of the data rewritten to go directly to the source. Cut I/O in a critical </w:t>
+      </w:r>
+      <w:r>
+        <w:t xml:space="preserve">one hour </w:t>
+      </w:r>
+      <w:r>
+        <w:t xml:space="preserve">window by </w:t>
+      </w:r>
+      <w:r>
+        <w:t>11 percent.</w:t>
       </w:r>
     </w:p>
     <w:p>
@@ -698,130 +1164,13 @@
         </w:numPr>
       </w:pPr>
       <w:r>
-        <w:t>Made improvements to team infrastructure code including CLOB/BLOB handling for the existing HTML email</w:t>
-      </w:r>
-      <w:r>
-        <w:t xml:space="preserve"> and</w:t>
-      </w:r>
-      <w:r>
-        <w:t xml:space="preserve"> </w:t>
-      </w:r>
-      <w:r>
-        <w:t xml:space="preserve">CSV file generation </w:t>
-      </w:r>
-      <w:r>
-        <w:t>package</w:t>
-      </w:r>
-      <w:r>
-        <w:t>s so that there was no need to create Oracle directories and files.</w:t>
-      </w:r>
-      <w:r>
-        <w:t xml:space="preserve"> Twea</w:t>
-      </w:r>
-      <w:r>
-        <w:t>ked existing libraries with performance improvements</w:t>
-      </w:r>
-      <w:r>
-        <w:t xml:space="preserve"> (</w:t>
-      </w:r>
-      <w:proofErr w:type="spellStart"/>
-      <w:r>
-        <w:t>result_cache</w:t>
-      </w:r>
-      <w:proofErr w:type="spellEnd"/>
-      <w:r>
-        <w:t>, deterministic</w:t>
-      </w:r>
-      <w:r>
-        <w:t>, query optimizations).</w:t>
-      </w:r>
-    </w:p>
-    <w:p>
-      <w:pPr>
-        <w:numPr>
-          <w:ilvl w:val="0"/>
-          <w:numId w:val="18"/>
-        </w:numPr>
-      </w:pPr>
-      <w:r>
-        <w:lastRenderedPageBreak/>
-        <w:t>Made a</w:t>
-      </w:r>
-      <w:r>
-        <w:t xml:space="preserve"> presentation and s</w:t>
-      </w:r>
-      <w:r>
-        <w:t>old the team on implementing a</w:t>
-      </w:r>
-      <w:r>
-        <w:t xml:space="preserve">n </w:t>
-      </w:r>
-      <w:r>
-        <w:t>open-source</w:t>
-      </w:r>
-      <w:r>
-        <w:t xml:space="preserve"> package named </w:t>
-      </w:r>
-      <w:proofErr w:type="spellStart"/>
-      <w:r>
-        <w:t>ExcelGen</w:t>
-      </w:r>
-      <w:proofErr w:type="spellEnd"/>
-      <w:r>
-        <w:t xml:space="preserve"> to replace CSV file generation with</w:t>
-      </w:r>
-      <w:r>
-        <w:t xml:space="preserve"> multi-sheet</w:t>
-      </w:r>
-      <w:r>
-        <w:t xml:space="preserve"> XLSX files</w:t>
-      </w:r>
-      <w:r>
-        <w:t xml:space="preserve">. Contributed </w:t>
-      </w:r>
-      <w:r>
-        <w:t xml:space="preserve">changes our team needed </w:t>
-      </w:r>
-      <w:r>
-        <w:t>to the open-source project</w:t>
-      </w:r>
-      <w:r>
-        <w:t>.</w:t>
-      </w:r>
-    </w:p>
-    <w:p>
-      <w:pPr>
-        <w:numPr>
-          <w:ilvl w:val="0"/>
-          <w:numId w:val="18"/>
-        </w:numPr>
-      </w:pPr>
-      <w:r>
-        <w:t>Optimized SQL and PL/SQL of existing jobs for performance</w:t>
-      </w:r>
-      <w:r>
-        <w:t xml:space="preserve"> as assigned</w:t>
-      </w:r>
-      <w:r>
-        <w:t>.</w:t>
-      </w:r>
-      <w:r>
-        <w:t xml:space="preserve"> A pattern of using multiple staging tables and small intermediate steps was prevalent.</w:t>
-      </w:r>
-      <w:r>
-        <w:t xml:space="preserve"> Taught by example how it can be done using Common Table Expressions (CTE </w:t>
-      </w:r>
-      <w:r>
-        <w:t>aka</w:t>
-      </w:r>
-      <w:r>
-        <w:t xml:space="preserve"> WITH clause</w:t>
-      </w:r>
-      <w:r>
-        <w:t xml:space="preserve"> views) without sacrificing </w:t>
-      </w:r>
-      <w:r>
-        <w:t xml:space="preserve">breakdown of the problem into small, understandable pieces. </w:t>
+        <w:t>Identified and e</w:t>
+      </w:r>
+      <w:r>
+        <w:t>liminated unused indexes</w:t>
+      </w:r>
+      <w:r>
+        <w:t>, saving on load time, statistics gathering, and I/O.</w:t>
       </w:r>
     </w:p>
     <w:p>
@@ -1197,21 +1546,7 @@
         <w:rPr>
           <w:szCs w:val="26"/>
         </w:rPr>
-        <w:t xml:space="preserve">Generate PDF with page headers/footers and custom </w:t>
-      </w:r>
-      <w:proofErr w:type="spellStart"/>
-      <w:r>
-        <w:rPr>
-          <w:szCs w:val="26"/>
-        </w:rPr>
-        <w:t>resultset</w:t>
-      </w:r>
-      <w:proofErr w:type="spellEnd"/>
-      <w:r>
-        <w:rPr>
-          <w:szCs w:val="26"/>
-        </w:rPr>
-        <w:t xml:space="preserve"> formatting</w:t>
+        <w:t>Generate PDF with page headers/footers and custom resultset formatting</w:t>
       </w:r>
     </w:p>
     <w:p>
@@ -1389,32 +1724,61 @@
         <w:rPr>
           <w:szCs w:val="26"/>
         </w:rPr>
+        <w:t xml:space="preserve">Deploy and configure an </w:t>
+      </w:r>
+      <w:r>
+        <w:rPr>
+          <w:szCs w:val="26"/>
+        </w:rPr>
+        <w:t>open-source</w:t>
+      </w:r>
+      <w:r>
+        <w:rPr>
+          <w:szCs w:val="26"/>
+        </w:rPr>
+        <w:t xml:space="preserve"> Git server. Champion the use of git, creating and documenting general</w:t>
+      </w:r>
+      <w:r>
+        <w:rPr>
+          <w:szCs w:val="26"/>
+        </w:rPr>
+        <w:t xml:space="preserve"> daily</w:t>
+      </w:r>
+      <w:r>
+        <w:rPr>
+          <w:szCs w:val="26"/>
+        </w:rPr>
+        <w:t xml:space="preserve"> use guide with examples to get the team started</w:t>
+      </w:r>
+      <w:r>
+        <w:rPr>
+          <w:szCs w:val="26"/>
+        </w:rPr>
+        <w:t>.</w:t>
+      </w:r>
+    </w:p>
+    <w:p>
+      <w:pPr>
+        <w:numPr>
+          <w:ilvl w:val="0"/>
+          <w:numId w:val="17"/>
+        </w:numPr>
+        <w:rPr>
+          <w:szCs w:val="26"/>
+        </w:rPr>
+      </w:pPr>
+      <w:r>
+        <w:rPr>
+          <w:szCs w:val="26"/>
+        </w:rPr>
         <w:lastRenderedPageBreak/>
-        <w:t xml:space="preserve">Deploy and configure an </w:t>
-      </w:r>
-      <w:r>
-        <w:rPr>
-          <w:szCs w:val="26"/>
-        </w:rPr>
-        <w:t>open-source</w:t>
-      </w:r>
-      <w:r>
-        <w:rPr>
-          <w:szCs w:val="26"/>
-        </w:rPr>
-        <w:t xml:space="preserve"> Git server. Champion the use of git, creating and documenting general</w:t>
-      </w:r>
-      <w:r>
-        <w:rPr>
-          <w:szCs w:val="26"/>
-        </w:rPr>
-        <w:t xml:space="preserve"> daily</w:t>
-      </w:r>
-      <w:r>
-        <w:rPr>
-          <w:szCs w:val="26"/>
-        </w:rPr>
-        <w:t xml:space="preserve"> use guide with examples to get the team started</w:t>
+        <w:t>Deployment patterns that while not Continuous Improvement in scope, moved the team into a more robust direction</w:t>
+      </w:r>
+      <w:r>
+        <w:rPr>
+          <w:szCs w:val="26"/>
+        </w:rPr>
+        <w:t xml:space="preserve"> of creating a release package with handoff for production deployment</w:t>
       </w:r>
       <w:r>
         <w:rPr>
@@ -1437,54 +1801,149 @@
         <w:rPr>
           <w:szCs w:val="26"/>
         </w:rPr>
-        <w:t>Deployment patterns that while not Continuous Improvement in scope, moved the team into a more robust direction</w:t>
-      </w:r>
-      <w:r>
-        <w:rPr>
-          <w:szCs w:val="26"/>
-        </w:rPr>
-        <w:t xml:space="preserve"> of creating a release package with handoff for production deployment</w:t>
-      </w:r>
-      <w:r>
-        <w:rPr>
-          <w:szCs w:val="26"/>
-        </w:rPr>
+        <w:t xml:space="preserve">Began a document library with </w:t>
+      </w:r>
+      <w:r>
+        <w:rPr>
+          <w:szCs w:val="26"/>
+        </w:rPr>
+        <w:t xml:space="preserve">“Cookbook” style guides for common use cases, </w:t>
+      </w:r>
+      <w:r>
+        <w:rPr>
+          <w:szCs w:val="26"/>
+        </w:rPr>
+        <w:t>a naming convention document (</w:t>
+      </w:r>
+      <w:r>
+        <w:rPr>
+          <w:szCs w:val="26"/>
+        </w:rPr>
+        <w:t>from tribal knowledge)</w:t>
+      </w:r>
+      <w:r>
+        <w:rPr>
+          <w:szCs w:val="26"/>
+        </w:rPr>
+        <w:t xml:space="preserve">, </w:t>
+      </w:r>
+      <w:r>
+        <w:rPr>
+          <w:szCs w:val="26"/>
+        </w:rPr>
+        <w:t xml:space="preserve">and </w:t>
+      </w:r>
+      <w:r>
+        <w:rPr>
+          <w:szCs w:val="26"/>
+        </w:rPr>
+        <w:t>other development guides and aids.</w:t>
+      </w:r>
+    </w:p>
+    <w:p>
+      <w:pPr>
+        <w:rPr>
+          <w:szCs w:val="26"/>
+        </w:rPr>
+      </w:pPr>
+    </w:p>
+    <w:p>
+      <w:pPr>
+        <w:pStyle w:val="Heading2"/>
+      </w:pPr>
+      <w:r>
+        <w:t xml:space="preserve">Wells Fargo Performance Reporting Team, Richmond, VA - June 2012 through </w:t>
+      </w:r>
+      <w:r>
+        <w:t>March 2020</w:t>
+      </w:r>
+      <w:r>
         <w:t>.</w:t>
       </w:r>
     </w:p>
     <w:p>
       <w:pPr>
-        <w:numPr>
-          <w:ilvl w:val="0"/>
-          <w:numId w:val="17"/>
-        </w:numPr>
-        <w:rPr>
-          <w:szCs w:val="26"/>
-        </w:rPr>
-      </w:pPr>
-      <w:r>
-        <w:rPr>
-          <w:szCs w:val="26"/>
-        </w:rPr>
-        <w:t xml:space="preserve">Began a document library with </w:t>
-      </w:r>
-      <w:r>
-        <w:rPr>
-          <w:szCs w:val="26"/>
-        </w:rPr>
-        <w:t xml:space="preserve">“Cookbook” style guides for common use cases, </w:t>
-      </w:r>
-      <w:r>
-        <w:rPr>
-          <w:szCs w:val="26"/>
-        </w:rPr>
-        <w:t>a naming convention document (</w:t>
-      </w:r>
-      <w:r>
-        <w:rPr>
-          <w:szCs w:val="26"/>
-        </w:rPr>
-        <w:t>from tribal knowledge)</w:t>
+        <w:rPr>
+          <w:szCs w:val="26"/>
+        </w:rPr>
+      </w:pPr>
+      <w:r>
+        <w:rPr>
+          <w:szCs w:val="26"/>
+        </w:rPr>
+        <w:t>Rejoining Wells</w:t>
+      </w:r>
+      <w:r>
+        <w:rPr>
+          <w:szCs w:val="26"/>
+        </w:rPr>
+        <w:t xml:space="preserve"> Fargo</w:t>
+      </w:r>
+      <w:r>
+        <w:rPr>
+          <w:szCs w:val="26"/>
+        </w:rPr>
+        <w:t xml:space="preserve"> as a contractor</w:t>
+      </w:r>
+      <w:r>
+        <w:rPr>
+          <w:szCs w:val="26"/>
+        </w:rPr>
+        <w:t xml:space="preserve"> in 2012</w:t>
+      </w:r>
+      <w:r>
+        <w:rPr>
+          <w:szCs w:val="26"/>
+        </w:rPr>
+        <w:t xml:space="preserve"> and then as an FTE in January 2014,</w:t>
+      </w:r>
+      <w:r>
+        <w:rPr>
+          <w:szCs w:val="26"/>
+        </w:rPr>
+        <w:t xml:space="preserve"> I </w:t>
+      </w:r>
+      <w:r>
+        <w:rPr>
+          <w:szCs w:val="26"/>
+        </w:rPr>
+        <w:t>led</w:t>
+      </w:r>
+      <w:r>
+        <w:rPr>
+          <w:szCs w:val="26"/>
+        </w:rPr>
+        <w:t xml:space="preserve"> Oracle upgrade</w:t>
+      </w:r>
+      <w:r>
+        <w:rPr>
+          <w:szCs w:val="26"/>
+        </w:rPr>
+        <w:t xml:space="preserve">s </w:t>
+      </w:r>
+      <w:r>
+        <w:rPr>
+          <w:szCs w:val="26"/>
+        </w:rPr>
+        <w:t>to 11g</w:t>
+      </w:r>
+      <w:r>
+        <w:rPr>
+          <w:szCs w:val="26"/>
+        </w:rPr>
+        <w:t xml:space="preserve"> and </w:t>
+      </w:r>
+      <w:r>
+        <w:rPr>
+          <w:szCs w:val="26"/>
+        </w:rPr>
+        <w:t>then</w:t>
+      </w:r>
+      <w:r>
+        <w:rPr>
+          <w:szCs w:val="26"/>
+        </w:rPr>
+        <w:t xml:space="preserve"> to Exadata 12c</w:t>
       </w:r>
       <w:r>
         <w:rPr>
@@ -1496,130 +1955,6 @@
         <w:rPr>
           <w:szCs w:val="26"/>
         </w:rPr>
-        <w:t xml:space="preserve">and </w:t>
-      </w:r>
-      <w:r>
-        <w:rPr>
-          <w:szCs w:val="26"/>
-        </w:rPr>
-        <w:t>other development guides and aids.</w:t>
-      </w:r>
-    </w:p>
-    <w:p>
-      <w:pPr>
-        <w:rPr>
-          <w:szCs w:val="26"/>
-        </w:rPr>
-      </w:pPr>
-    </w:p>
-    <w:p>
-      <w:pPr>
-        <w:pStyle w:val="Heading2"/>
-      </w:pPr>
-      <w:r>
-        <w:t xml:space="preserve">Wells Fargo Performance Reporting Team, Richmond, VA - June 2012 through </w:t>
-      </w:r>
-      <w:r>
-        <w:t>March 2020</w:t>
-      </w:r>
-      <w:r>
-        <w:t>.</w:t>
-      </w:r>
-    </w:p>
-    <w:p>
-      <w:pPr>
-        <w:rPr>
-          <w:szCs w:val="26"/>
-        </w:rPr>
-      </w:pPr>
-      <w:r>
-        <w:rPr>
-          <w:szCs w:val="26"/>
-        </w:rPr>
-        <w:t>Rejoining Wells</w:t>
-      </w:r>
-      <w:r>
-        <w:rPr>
-          <w:szCs w:val="26"/>
-        </w:rPr>
-        <w:t xml:space="preserve"> Fargo</w:t>
-      </w:r>
-      <w:r>
-        <w:rPr>
-          <w:szCs w:val="26"/>
-        </w:rPr>
-        <w:t xml:space="preserve"> as a contractor</w:t>
-      </w:r>
-      <w:r>
-        <w:rPr>
-          <w:szCs w:val="26"/>
-        </w:rPr>
-        <w:t xml:space="preserve"> in 2012</w:t>
-      </w:r>
-      <w:r>
-        <w:rPr>
-          <w:szCs w:val="26"/>
-        </w:rPr>
-        <w:t xml:space="preserve"> and then as an FTE in January 2014,</w:t>
-      </w:r>
-      <w:r>
-        <w:rPr>
-          <w:szCs w:val="26"/>
-        </w:rPr>
-        <w:t xml:space="preserve"> I </w:t>
-      </w:r>
-      <w:r>
-        <w:rPr>
-          <w:szCs w:val="26"/>
-        </w:rPr>
-        <w:t>led</w:t>
-      </w:r>
-      <w:r>
-        <w:rPr>
-          <w:szCs w:val="26"/>
-        </w:rPr>
-        <w:t xml:space="preserve"> Oracle upgrade</w:t>
-      </w:r>
-      <w:r>
-        <w:rPr>
-          <w:szCs w:val="26"/>
-        </w:rPr>
-        <w:t xml:space="preserve">s </w:t>
-      </w:r>
-      <w:r>
-        <w:rPr>
-          <w:szCs w:val="26"/>
-        </w:rPr>
-        <w:t>to 11g</w:t>
-      </w:r>
-      <w:r>
-        <w:rPr>
-          <w:szCs w:val="26"/>
-        </w:rPr>
-        <w:t xml:space="preserve"> and </w:t>
-      </w:r>
-      <w:r>
-        <w:rPr>
-          <w:szCs w:val="26"/>
-        </w:rPr>
-        <w:t>then</w:t>
-      </w:r>
-      <w:r>
-        <w:rPr>
-          <w:szCs w:val="26"/>
-        </w:rPr>
-        <w:t xml:space="preserve"> to Exadata 12c</w:t>
-      </w:r>
-      <w:r>
-        <w:rPr>
-          <w:szCs w:val="26"/>
-        </w:rPr>
-        <w:t xml:space="preserve">, </w:t>
-      </w:r>
-      <w:r>
-        <w:rPr>
-          <w:szCs w:val="26"/>
-        </w:rPr>
         <w:t>as well as</w:t>
       </w:r>
       <w:r>
@@ -1667,21 +2002,7 @@
         <w:rPr>
           <w:szCs w:val="26"/>
         </w:rPr>
-        <w:t xml:space="preserve">Designed and implemented the Performance Reporting Core Repository </w:t>
-      </w:r>
-      <w:proofErr w:type="spellStart"/>
-      <w:r>
-        <w:rPr>
-          <w:szCs w:val="26"/>
-        </w:rPr>
-        <w:t>DataStore</w:t>
-      </w:r>
-      <w:proofErr w:type="spellEnd"/>
-      <w:r>
-        <w:rPr>
-          <w:szCs w:val="26"/>
-        </w:rPr>
-        <w:t xml:space="preserve"> to provide SOA service for the domain. The Oracle design </w:t>
+        <w:t xml:space="preserve">Designed and implemented the Performance Reporting Core Repository DataStore to provide SOA service for the domain. The Oracle design </w:t>
       </w:r>
       <w:r>
         <w:rPr>
@@ -1940,7 +2261,19 @@
         <w:rPr>
           <w:szCs w:val="26"/>
         </w:rPr>
-        <w:t>Reduced database segments from 10 million to half a million moving from extreme outlier with huge, unwieldy shared pool to more normal database behavior.</w:t>
+        <w:t>Reduced database segments from 10 million to half a million moving from extreme outlier</w:t>
+      </w:r>
+      <w:r>
+        <w:rPr>
+          <w:szCs w:val="26"/>
+        </w:rPr>
+        <w:t xml:space="preserve"> database instance</w:t>
+      </w:r>
+      <w:r>
+        <w:rPr>
+          <w:szCs w:val="26"/>
+        </w:rPr>
+        <w:t xml:space="preserve"> with huge, unwieldy shared pool to more normal database behavior.</w:t>
       </w:r>
     </w:p>
     <w:p>
@@ -2003,74 +2336,72 @@
         <w:rPr>
           <w:szCs w:val="26"/>
         </w:rPr>
+        <w:t xml:space="preserve">Retrofitted all file load operations from </w:t>
+      </w:r>
+      <w:r>
+        <w:rPr>
+          <w:szCs w:val="26"/>
+        </w:rPr>
+        <w:t>“</w:t>
+      </w:r>
+      <w:r>
+        <w:rPr>
+          <w:szCs w:val="26"/>
+        </w:rPr>
+        <w:t>external tables</w:t>
+      </w:r>
+      <w:r>
+        <w:rPr>
+          <w:szCs w:val="26"/>
+        </w:rPr>
+        <w:t>”</w:t>
+      </w:r>
+      <w:r>
+        <w:rPr>
+          <w:szCs w:val="26"/>
+        </w:rPr>
+        <w:t xml:space="preserve"> to </w:t>
+      </w:r>
+      <w:r>
+        <w:rPr>
+          <w:szCs w:val="26"/>
+        </w:rPr>
+        <w:t>“</w:t>
+      </w:r>
+      <w:r>
+        <w:rPr>
+          <w:szCs w:val="26"/>
+        </w:rPr>
+        <w:t>sqlldr</w:t>
+      </w:r>
+      <w:r>
+        <w:rPr>
+          <w:szCs w:val="26"/>
+        </w:rPr>
+        <w:t>”</w:t>
+      </w:r>
+      <w:r>
+        <w:rPr>
+          <w:szCs w:val="26"/>
+        </w:rPr>
+        <w:t xml:space="preserve"> as a security policy prerequisite for moving onto Exadata hardware.</w:t>
+      </w:r>
+    </w:p>
+    <w:p>
+      <w:pPr>
+        <w:numPr>
+          <w:ilvl w:val="0"/>
+          <w:numId w:val="10"/>
+        </w:numPr>
+        <w:rPr>
+          <w:szCs w:val="26"/>
+        </w:rPr>
+      </w:pPr>
+      <w:r>
+        <w:rPr>
+          <w:szCs w:val="26"/>
+        </w:rPr>
         <w:lastRenderedPageBreak/>
-        <w:t xml:space="preserve">Retrofitted all file load operations from </w:t>
-      </w:r>
-      <w:r>
-        <w:rPr>
-          <w:szCs w:val="26"/>
-        </w:rPr>
-        <w:t>“</w:t>
-      </w:r>
-      <w:r>
-        <w:rPr>
-          <w:szCs w:val="26"/>
-        </w:rPr>
-        <w:t>external tables</w:t>
-      </w:r>
-      <w:r>
-        <w:rPr>
-          <w:szCs w:val="26"/>
-        </w:rPr>
-        <w:t>”</w:t>
-      </w:r>
-      <w:r>
-        <w:rPr>
-          <w:szCs w:val="26"/>
-        </w:rPr>
-        <w:t xml:space="preserve"> to </w:t>
-      </w:r>
-      <w:r>
-        <w:rPr>
-          <w:szCs w:val="26"/>
-        </w:rPr>
-        <w:t>“</w:t>
-      </w:r>
-      <w:proofErr w:type="spellStart"/>
-      <w:r>
-        <w:rPr>
-          <w:szCs w:val="26"/>
-        </w:rPr>
-        <w:t>sqlldr</w:t>
-      </w:r>
-      <w:proofErr w:type="spellEnd"/>
-      <w:r>
-        <w:rPr>
-          <w:szCs w:val="26"/>
-        </w:rPr>
-        <w:t>”</w:t>
-      </w:r>
-      <w:r>
-        <w:rPr>
-          <w:szCs w:val="26"/>
-        </w:rPr>
-        <w:t xml:space="preserve"> as a security policy prerequisite for moving onto Exadata hardware.</w:t>
-      </w:r>
-    </w:p>
-    <w:p>
-      <w:pPr>
-        <w:numPr>
-          <w:ilvl w:val="0"/>
-          <w:numId w:val="10"/>
-        </w:numPr>
-        <w:rPr>
-          <w:szCs w:val="26"/>
-        </w:rPr>
-      </w:pPr>
-      <w:r>
-        <w:rPr>
-          <w:szCs w:val="26"/>
-        </w:rPr>
         <w:t xml:space="preserve">Created a </w:t>
       </w:r>
       <w:r>
@@ -2782,6 +3113,7 @@
         <w:pStyle w:val="Heading2"/>
       </w:pPr>
       <w:r>
+        <w:lastRenderedPageBreak/>
         <w:t>Wachovia/Wells Fargo, Performance Reporting Team (Contract), Richmond, VA - June 2</w:t>
       </w:r>
       <w:r>
@@ -2885,21 +3217,7 @@
         <w:rPr>
           <w:szCs w:val="15"/>
         </w:rPr>
-        <w:t xml:space="preserve">Trained and mentored team that grew by a factor of 5 in a very short time.  Wrote and maintained extensive technical documentation. Supported and trained new BA’s, PM’s, </w:t>
-      </w:r>
-      <w:proofErr w:type="gramStart"/>
-      <w:r>
-        <w:rPr>
-          <w:szCs w:val="15"/>
-        </w:rPr>
-        <w:t>developers</w:t>
-      </w:r>
-      <w:proofErr w:type="gramEnd"/>
-      <w:r>
-        <w:rPr>
-          <w:szCs w:val="15"/>
-        </w:rPr>
-        <w:t xml:space="preserve"> and testers.</w:t>
+        <w:t>Trained and mentored team that grew by a factor of 5 in a very short time.  Wrote and maintained extensive technical documentation. Supported and trained new BA’s, PM’s, developers and testers.</w:t>
       </w:r>
     </w:p>
     <w:p>
@@ -2916,35 +3234,19 @@
         <w:rPr>
           <w:szCs w:val="15"/>
         </w:rPr>
-        <w:t xml:space="preserve">Working from complicated business requirements, </w:t>
-      </w:r>
-      <w:proofErr w:type="gramStart"/>
-      <w:r>
-        <w:rPr>
-          <w:szCs w:val="15"/>
-        </w:rPr>
-        <w:t>designed</w:t>
-      </w:r>
-      <w:proofErr w:type="gramEnd"/>
-      <w:r>
-        <w:rPr>
-          <w:szCs w:val="15"/>
-        </w:rPr>
-        <w:t xml:space="preserve"> and built highly efficient SQL queries to produce formatted records to feed a printing engine for customer facing performance reports.  Using advanced Oracle techniques such as analytic clauses, pivot and reverse pivot, model clause and “with” sub-query factoring, produced SQL that broke the problem into small, </w:t>
-      </w:r>
-      <w:proofErr w:type="gramStart"/>
-      <w:r>
-        <w:rPr>
-          <w:szCs w:val="15"/>
-        </w:rPr>
-        <w:t>manageable</w:t>
-      </w:r>
-      <w:proofErr w:type="gramEnd"/>
-      <w:r>
-        <w:rPr>
-          <w:szCs w:val="15"/>
-        </w:rPr>
-        <w:t xml:space="preserve"> and understandable parts, yet delivered complex functionality that traditionally would have been developed using a procedural language.  The resulting programs are both maintainable and extremely efficient.</w:t>
+        <w:t>Working from complicated business requirements, designed and built highly efficient SQL queries to produce formatted records to feed a printing engine for customer facing performance reports.  Using advanced Oracle techniques such as analytic clauses, pivot and reverse pivot, model clause and “</w:t>
+      </w:r>
+      <w:r>
+        <w:rPr>
+          <w:szCs w:val="15"/>
+        </w:rPr>
+        <w:t>WITH</w:t>
+      </w:r>
+      <w:r>
+        <w:rPr>
+          <w:szCs w:val="15"/>
+        </w:rPr>
+        <w:t>” sub-query factoring, produced SQL that broke the problem into small, manageable and understandable parts, yet delivered complex functionality that traditionally would have been developed using a procedural language.  The resulting programs are both maintainable and extremely efficient.</w:t>
       </w:r>
     </w:p>
     <w:p>
@@ -3104,21 +3406,7 @@
         <w:rPr>
           <w:szCs w:val="15"/>
         </w:rPr>
-        <w:t xml:space="preserve">Design, develop, </w:t>
-      </w:r>
-      <w:proofErr w:type="gramStart"/>
-      <w:r>
-        <w:rPr>
-          <w:szCs w:val="15"/>
-        </w:rPr>
-        <w:t>test</w:t>
-      </w:r>
-      <w:proofErr w:type="gramEnd"/>
-      <w:r>
-        <w:rPr>
-          <w:szCs w:val="15"/>
-        </w:rPr>
-        <w:t xml:space="preserve"> and implement programs to </w:t>
+        <w:t xml:space="preserve">Design, develop, test and implement programs to </w:t>
       </w:r>
       <w:r>
         <w:rPr>
@@ -3132,19 +3420,29 @@
         </w:rPr>
         <w:t xml:space="preserve">, Transform and Load (ETL) large conversion files into the Caliper Informix database using SQL, SPL, Korn shell and Perl.  Parallelism and in-line streaming implemented manually </w:t>
       </w:r>
-      <w:proofErr w:type="gramStart"/>
-      <w:r>
-        <w:rPr>
-          <w:szCs w:val="15"/>
-        </w:rPr>
-        <w:t>through the use of</w:t>
-      </w:r>
-      <w:proofErr w:type="gramEnd"/>
-      <w:r>
-        <w:rPr>
-          <w:szCs w:val="15"/>
-        </w:rPr>
-        <w:t xml:space="preserve"> background processes and UNIX pipes as opposed to the use of ETL tools.  Performed similar tasks to convert from Informix to Oracle.</w:t>
+      <w:r>
+        <w:rPr>
+          <w:szCs w:val="15"/>
+        </w:rPr>
+        <w:t>using</w:t>
+      </w:r>
+      <w:r>
+        <w:rPr>
+          <w:szCs w:val="15"/>
+        </w:rPr>
+        <w:t xml:space="preserve"> background processes and UNIX pipes as opposed to </w:t>
+      </w:r>
+      <w:r>
+        <w:rPr>
+          <w:szCs w:val="15"/>
+        </w:rPr>
+        <w:t>commercial</w:t>
+      </w:r>
+      <w:r>
+        <w:rPr>
+          <w:szCs w:val="15"/>
+        </w:rPr>
+        <w:t xml:space="preserve"> ETL tools.  Performed similar tasks to convert from Informix to Oracle.</w:t>
       </w:r>
     </w:p>
     <w:p>
@@ -3340,21 +3638,12 @@
         </w:rPr>
         <w:t>Provide Application Production Support (APS) for the Capstone application and ancillary support applications within the Solicitation One program</w:t>
       </w:r>
-    </w:p>
-    <w:p>
-      <w:pPr>
-        <w:pStyle w:val="BodyText2"/>
-        <w:numPr>
-          <w:ilvl w:val="0"/>
-          <w:numId w:val="6"/>
-        </w:numPr>
-      </w:pPr>
       <w:r>
         <w:rPr>
           <w:b w:val="0"/>
           <w:bCs w:val="0"/>
         </w:rPr>
-        <w:t>Respond to user requests for assistance</w:t>
+        <w:t>.</w:t>
       </w:r>
     </w:p>
     <w:p>
@@ -3370,22 +3659,52 @@
           <w:b w:val="0"/>
           <w:bCs w:val="0"/>
         </w:rPr>
-        <w:t>Resolve problems with credit applications in various error states</w:t>
-      </w:r>
-    </w:p>
-    <w:p>
-      <w:pPr>
-        <w:pStyle w:val="BodyText2"/>
-        <w:numPr>
-          <w:ilvl w:val="0"/>
-          <w:numId w:val="6"/>
-        </w:numPr>
-      </w:pPr>
+        <w:t>Respond to user requests for assistance</w:t>
+      </w:r>
       <w:r>
         <w:rPr>
           <w:b w:val="0"/>
           <w:bCs w:val="0"/>
         </w:rPr>
+        <w:t>.</w:t>
+      </w:r>
+    </w:p>
+    <w:p>
+      <w:pPr>
+        <w:pStyle w:val="BodyText2"/>
+        <w:numPr>
+          <w:ilvl w:val="0"/>
+          <w:numId w:val="6"/>
+        </w:numPr>
+      </w:pPr>
+      <w:r>
+        <w:rPr>
+          <w:b w:val="0"/>
+          <w:bCs w:val="0"/>
+        </w:rPr>
+        <w:t>Resolve problems with credit applications in various error states</w:t>
+      </w:r>
+      <w:r>
+        <w:rPr>
+          <w:b w:val="0"/>
+          <w:bCs w:val="0"/>
+        </w:rPr>
+        <w:t>.</w:t>
+      </w:r>
+    </w:p>
+    <w:p>
+      <w:pPr>
+        <w:pStyle w:val="BodyText2"/>
+        <w:numPr>
+          <w:ilvl w:val="0"/>
+          <w:numId w:val="6"/>
+        </w:numPr>
+      </w:pPr>
+      <w:r>
+        <w:rPr>
+          <w:b w:val="0"/>
+          <w:bCs w:val="0"/>
+        </w:rPr>
         <w:t xml:space="preserve">Spot patterns and identify problems and anomalies via analysis of various data sources.  </w:t>
       </w:r>
     </w:p>
@@ -3420,6 +3739,13 @@
         </w:rPr>
         <w:t>Perform research in support of problem resolution via analysis of Capstone Config code and/or solicitation setup errors in ancillary support systems</w:t>
       </w:r>
+      <w:r>
+        <w:rPr>
+          <w:b w:val="0"/>
+          <w:bCs w:val="0"/>
+        </w:rPr>
+        <w:t>.</w:t>
+      </w:r>
     </w:p>
     <w:p>
       <w:pPr>
@@ -3436,6 +3762,13 @@
         </w:rPr>
         <w:t>Perform cleanup of impacted applications through use of SQL and PL/SQL queries to create populations for input to cleanup tools</w:t>
       </w:r>
+      <w:r>
+        <w:rPr>
+          <w:b w:val="0"/>
+          <w:bCs w:val="0"/>
+        </w:rPr>
+        <w:t>.</w:t>
+      </w:r>
     </w:p>
     <w:p>
       <w:pPr>
@@ -3452,21 +3785,12 @@
         </w:rPr>
         <w:t>Write custom Capstone Configuration Workstation code to perform application cleanup</w:t>
       </w:r>
-    </w:p>
-    <w:p>
-      <w:pPr>
-        <w:pStyle w:val="BodyText2"/>
-        <w:numPr>
-          <w:ilvl w:val="0"/>
-          <w:numId w:val="7"/>
-        </w:numPr>
-      </w:pPr>
       <w:r>
         <w:rPr>
           <w:b w:val="0"/>
           <w:bCs w:val="0"/>
         </w:rPr>
-        <w:t>Perform detailed analysis of application code to identify potential problem areas and ensure sub-system integrity.</w:t>
+        <w:t>.</w:t>
       </w:r>
     </w:p>
     <w:p>
@@ -3482,7 +3806,7 @@
           <w:b w:val="0"/>
           <w:bCs w:val="0"/>
         </w:rPr>
-        <w:t>File defect tickets and enhancement requests via ClearQuest defect tracking system</w:t>
+        <w:t>Perform detailed analysis of application code to identify potential problem areas and ensure sub-system integrity.</w:t>
       </w:r>
     </w:p>
     <w:p>
@@ -3498,25 +3822,48 @@
           <w:b w:val="0"/>
           <w:bCs w:val="0"/>
         </w:rPr>
-        <w:t>Participate in clarifying business requirements and solutions for defects and enhancements</w:t>
+        <w:t>File defect tickets and enhancement requests via ClearQuest defect tracking system</w:t>
       </w:r>
     </w:p>
     <w:p>
       <w:pPr>
         <w:pStyle w:val="BodyText2"/>
+        <w:numPr>
+          <w:ilvl w:val="0"/>
+          <w:numId w:val="7"/>
+        </w:numPr>
+      </w:pPr>
+      <w:r>
         <w:rPr>
           <w:b w:val="0"/>
           <w:bCs w:val="0"/>
         </w:rPr>
-      </w:pPr>
-      <w:r>
-        <w:t xml:space="preserve">Capital One, Capstone Program (Contract) </w:t>
+        <w:t>Participate in clarifying business requirements and solutions for defects and enhancements</w:t>
       </w:r>
       <w:r>
         <w:rPr>
           <w:b w:val="0"/>
           <w:bCs w:val="0"/>
         </w:rPr>
+        <w:t>.</w:t>
+      </w:r>
+    </w:p>
+    <w:p>
+      <w:pPr>
+        <w:pStyle w:val="BodyText2"/>
+        <w:rPr>
+          <w:b w:val="0"/>
+          <w:bCs w:val="0"/>
+        </w:rPr>
+      </w:pPr>
+      <w:r>
+        <w:t xml:space="preserve">Capital One, Capstone Program (Contract) </w:t>
+      </w:r>
+      <w:r>
+        <w:rPr>
+          <w:b w:val="0"/>
+          <w:bCs w:val="0"/>
+        </w:rPr>
         <w:t>June 2002 – June 2003</w:t>
       </w:r>
     </w:p>
@@ -3528,15 +3875,7 @@
         </w:numPr>
       </w:pPr>
       <w:r>
-        <w:t xml:space="preserve">Successfully delivered the Software Configuration Management (SCM) solution for the solicitation process and development environment using PL/SQL, SQL, </w:t>
-      </w:r>
-      <w:proofErr w:type="spellStart"/>
-      <w:r>
-        <w:t>korn</w:t>
-      </w:r>
-      <w:proofErr w:type="spellEnd"/>
-      <w:r>
-        <w:t>-shell, awk, Perl, C/C++, Make, and ClearCase SCM software.  Benefits included:</w:t>
+        <w:t>Successfully delivered the Software Configuration Management (SCM) solution for the solicitation process and development environment using PL/SQL, SQL, korn-shell, awk, Perl, C/C++, Make, and ClearCase SCM software.  Benefits included:</w:t>
       </w:r>
     </w:p>
     <w:p>
@@ -3598,6 +3937,9 @@
       <w:r>
         <w:t>Developed and delivered training classes for the SCM process</w:t>
       </w:r>
+      <w:r>
+        <w:t>.</w:t>
+      </w:r>
     </w:p>
     <w:p>
       <w:pPr>
@@ -3637,6 +3979,9 @@
       <w:r>
         <w:t>Produced formal design documentation correlating to business and system requirements</w:t>
       </w:r>
+      <w:r>
+        <w:t>.</w:t>
+      </w:r>
     </w:p>
     <w:p>
       <w:pPr>
@@ -3646,15 +3991,10 @@
         </w:numPr>
       </w:pPr>
       <w:r>
-        <w:t xml:space="preserve">Performed development of Capstone Configuration Workstation code, UNIX </w:t>
-      </w:r>
-      <w:proofErr w:type="gramStart"/>
-      <w:r>
-        <w:t>Shell</w:t>
-      </w:r>
-      <w:proofErr w:type="gramEnd"/>
-      <w:r>
-        <w:t xml:space="preserve"> and SQL scripts to deliver business functionality</w:t>
+        <w:t>Performed development of Capstone Configuration Workstation code, UNIX Shell and SQL scripts to deliver business functionality</w:t>
+      </w:r>
+      <w:r>
+        <w:t>.</w:t>
       </w:r>
     </w:p>
     <w:p>
@@ -3666,6 +4006,9 @@
       </w:pPr>
       <w:r>
         <w:t>Assisted testing team in all aspects of designing and performing acceptance testing</w:t>
+      </w:r>
+      <w:r>
+        <w:t>.</w:t>
       </w:r>
     </w:p>
     <w:p>
@@ -3684,6 +4027,9 @@
         <w:lastRenderedPageBreak/>
         <w:t>Mentored team members with respect to UNIX systems and coding best practices</w:t>
       </w:r>
+      <w:r>
+        <w:t>.</w:t>
+      </w:r>
     </w:p>
     <w:p>
       <w:pPr>
@@ -3698,15 +4044,7 @@
         </w:rPr>
       </w:pPr>
       <w:r>
-        <w:t>Responded to high-impact emergencies by rapid “hacking” of analysis and fix code in PL/SQL, k-</w:t>
-      </w:r>
-      <w:proofErr w:type="gramStart"/>
-      <w:r>
-        <w:t>shell</w:t>
-      </w:r>
-      <w:proofErr w:type="gramEnd"/>
-      <w:r>
-        <w:t xml:space="preserve"> and Perl, including use of sophisticated regular expressions.</w:t>
+        <w:t>Responded to high-impact emergencies by rapid “hacking” of analysis and fix code in PL/SQL, k-shell and Perl, including use of sophisticated regular expressions.</w:t>
       </w:r>
     </w:p>
     <w:p>
@@ -3722,13 +4060,8 @@
       <w:pPr>
         <w:pStyle w:val="Heading2"/>
       </w:pPr>
-      <w:proofErr w:type="spellStart"/>
-      <w:r>
-        <w:t>Viasystems</w:t>
-      </w:r>
-      <w:proofErr w:type="spellEnd"/>
-      <w:r>
-        <w:t xml:space="preserve">/Lucent Technologies/AT&amp;T, Sandston, VA - 1983 to April 2001 </w:t>
+      <w:r>
+        <w:t xml:space="preserve">Viasystems/Lucent Technologies/AT&amp;T, Sandston, VA - 1983 to April 2001 </w:t>
       </w:r>
     </w:p>
     <w:p>
@@ -3830,15 +4163,7 @@
         <w:t>developed,</w:t>
       </w:r>
       <w:r>
-        <w:t xml:space="preserve"> and implemented low level, object-oriented </w:t>
-      </w:r>
-      <w:proofErr w:type="gramStart"/>
-      <w:r>
-        <w:t>Perl</w:t>
-      </w:r>
-      <w:proofErr w:type="gramEnd"/>
-      <w:r>
-        <w:t xml:space="preserve"> and C libraries to call Perl modules from C shared libraries (embedded interpreter) and calling C shared library code from Perl modules (XS).</w:t>
+        <w:t xml:space="preserve"> and implemented low level, object-oriented Perl and C libraries to call Perl modules from C shared libraries (embedded interpreter) and calling C shared library code from Perl modules (XS).</w:t>
       </w:r>
     </w:p>
     <w:p>
@@ -3925,23 +4250,7 @@
         </w:numPr>
       </w:pPr>
       <w:r>
-        <w:t xml:space="preserve">Configured a </w:t>
-      </w:r>
-      <w:proofErr w:type="spellStart"/>
-      <w:r>
-        <w:t>sendmail</w:t>
-      </w:r>
-      <w:proofErr w:type="spellEnd"/>
-      <w:r>
-        <w:t xml:space="preserve"> gateway outside the firewall and a </w:t>
-      </w:r>
-      <w:proofErr w:type="spellStart"/>
-      <w:r>
-        <w:t>sendmail</w:t>
-      </w:r>
-      <w:proofErr w:type="spellEnd"/>
-      <w:r>
-        <w:t xml:space="preserve"> relay inside the firewall to serve the entire multinational corporation.</w:t>
+        <w:t>Configured a sendmail gateway outside the firewall and a sendmail relay inside the firewall to serve the entire multinational corporation.</w:t>
       </w:r>
     </w:p>
     <w:p>
@@ -3963,15 +4272,7 @@
         </w:numPr>
       </w:pPr>
       <w:r>
-        <w:t xml:space="preserve">Configured open-source software packages such as Samba, Perl, Apache and </w:t>
-      </w:r>
-      <w:proofErr w:type="spellStart"/>
-      <w:r>
-        <w:t>gcc</w:t>
-      </w:r>
-      <w:proofErr w:type="spellEnd"/>
-      <w:r>
-        <w:t xml:space="preserve"> to enhance the overall computing environment for end-users and developers.</w:t>
+        <w:t>Configured open-source software packages such as Samba, Perl, Apache and gcc to enhance the overall computing environment for end-users and developers.</w:t>
       </w:r>
     </w:p>
     <w:p/>
@@ -3986,14 +4287,14 @@
     </w:p>
     <w:p>
       <w:pPr>
-        <w:numPr>
-          <w:ilvl w:val="0"/>
-          <w:numId w:val="3"/>
-        </w:numPr>
+        <w:ind w:left="360"/>
       </w:pPr>
       <w:r>
         <w:t>Formal training in C, C++, UNIX System Internals, Device Drivers, Oracle SQL, Solaris administration.</w:t>
       </w:r>
+      <w:r>
+        <w:t xml:space="preserve"> To be honest this training is now only about as relevant as my Engineering degree. I learned how to think and learn about code. I don't need training anymore - just the manual.</w:t>
+      </w:r>
     </w:p>
     <w:p>
       <w:pPr>
@@ -4008,7 +4309,6 @@
         <w:t>Bachelor of Science, Materials Engineering, Virginia Tech. 1983.</w:t>
       </w:r>
     </w:p>
-    <w:p/>
     <w:p>
       <w:pPr>
         <w:pStyle w:val="Heading1"/>
@@ -4026,7 +4326,6 @@
         <w:t xml:space="preserve"> ERP software”, Journal of Managerial Finance, 2008.  Emerald Outstanding Paper Award.</w:t>
       </w:r>
     </w:p>
-    <w:p/>
     <w:p>
       <w:pPr>
         <w:pStyle w:val="Heading1"/>
@@ -4053,7 +4352,7 @@
     </w:p>
     <w:p/>
     <w:sectPr>
-      <w:footerReference w:type="default" r:id="rId10"/>
+      <w:footerReference w:type="default" r:id="rId12"/>
       <w:pgSz w:w="12240" w:h="15840"/>
       <w:pgMar w:top="720" w:right="1728" w:bottom="1440" w:left="1728" w:header="720" w:footer="720" w:gutter="0"/>
       <w:cols w:space="720"/>
@@ -4065,7 +4364,7 @@
 </file>
 
 <file path=word/endnotes.xml><?xml version="1.0" encoding="utf-8"?>
-<w:endnotes xmlns:wpc="http://schemas.microsoft.com/office/word/2010/wordprocessingCanvas" xmlns:cx="http://schemas.microsoft.com/office/drawing/2014/chartex" xmlns:cx1="http://schemas.microsoft.com/office/drawing/2015/9/8/chartex" xmlns:cx2="http://schemas.microsoft.com/office/drawing/2015/10/21/chartex" xmlns:cx3="http://schemas.microsoft.com/office/drawing/2016/5/9/chartex" xmlns:cx4="http://schemas.microsoft.com/office/drawing/2016/5/10/chartex" xmlns:cx5="http://schemas.microsoft.com/office/drawing/2016/5/11/chartex" xmlns:cx6="http://schemas.microsoft.com/office/drawing/2016/5/12/chartex" xmlns:cx7="http://schemas.microsoft.com/office/drawing/2016/5/13/chartex" xmlns:cx8="http://schemas.microsoft.com/office/drawing/2016/5/14/chartex" xmlns:mc="http://schemas.openxmlformats.org/markup-compatibility/2006" xmlns:aink="http://schemas.microsoft.com/office/drawing/2016/ink" xmlns:am3d="http://schemas.microsoft.com/office/drawing/2017/model3d" xmlns:o="urn:schemas-microsoft-com:office:office" xmlns:r="http://schemas.openxmlformats.org/officeDocument/2006/relationships" xmlns:m="http://schemas.openxmlformats.org/officeDocument/2006/math" xmlns:v="urn:schemas-microsoft-com:vml" xmlns:wp14="http://schemas.microsoft.com/office/word/2010/wordprocessingDrawing" xmlns:wp="http://schemas.openxmlformats.org/drawingml/2006/wordprocessingDrawing" xmlns:w10="urn:schemas-microsoft-com:office:word" xmlns:w="http://schemas.openxmlformats.org/wordprocessingml/2006/main" xmlns:w14="http://schemas.microsoft.com/office/word/2010/wordml" xmlns:w15="http://schemas.microsoft.com/office/word/2012/wordml" xmlns:w16cex="http://schemas.microsoft.com/office/word/2018/wordml/cex" xmlns:w16cid="http://schemas.microsoft.com/office/word/2016/wordml/cid" xmlns:w16="http://schemas.microsoft.com/office/word/2018/wordml" xmlns:w16sdtdh="http://schemas.microsoft.com/office/word/2020/wordml/sdtdatahash" xmlns:w16se="http://schemas.microsoft.com/office/word/2015/wordml/symex" xmlns:wpg="http://schemas.microsoft.com/office/word/2010/wordprocessingGroup" xmlns:wpi="http://schemas.microsoft.com/office/word/2010/wordprocessingInk" xmlns:wne="http://schemas.microsoft.com/office/word/2006/wordml" xmlns:wps="http://schemas.microsoft.com/office/word/2010/wordprocessingShape" mc:Ignorable="w14 w15 w16se w16cid w16 w16cex w16sdtdh wp14">
+<w:endnotes xmlns:wpc="http://schemas.microsoft.com/office/word/2010/wordprocessingCanvas" xmlns:cx="http://schemas.microsoft.com/office/drawing/2014/chartex" xmlns:cx1="http://schemas.microsoft.com/office/drawing/2015/9/8/chartex" xmlns:cx2="http://schemas.microsoft.com/office/drawing/2015/10/21/chartex" xmlns:cx3="http://schemas.microsoft.com/office/drawing/2016/5/9/chartex" xmlns:cx4="http://schemas.microsoft.com/office/drawing/2016/5/10/chartex" xmlns:cx5="http://schemas.microsoft.com/office/drawing/2016/5/11/chartex" xmlns:cx6="http://schemas.microsoft.com/office/drawing/2016/5/12/chartex" xmlns:cx7="http://schemas.microsoft.com/office/drawing/2016/5/13/chartex" xmlns:cx8="http://schemas.microsoft.com/office/drawing/2016/5/14/chartex" xmlns:mc="http://schemas.openxmlformats.org/markup-compatibility/2006" xmlns:aink="http://schemas.microsoft.com/office/drawing/2016/ink" xmlns:am3d="http://schemas.microsoft.com/office/drawing/2017/model3d" xmlns:o="urn:schemas-microsoft-com:office:office" xmlns:oel="http://schemas.microsoft.com/office/2019/extlst" xmlns:r="http://schemas.openxmlformats.org/officeDocument/2006/relationships" xmlns:m="http://schemas.openxmlformats.org/officeDocument/2006/math" xmlns:v="urn:schemas-microsoft-com:vml" xmlns:wp14="http://schemas.microsoft.com/office/word/2010/wordprocessingDrawing" xmlns:wp="http://schemas.openxmlformats.org/drawingml/2006/wordprocessingDrawing" xmlns:w10="urn:schemas-microsoft-com:office:word" xmlns:w="http://schemas.openxmlformats.org/wordprocessingml/2006/main" xmlns:w14="http://schemas.microsoft.com/office/word/2010/wordml" xmlns:w15="http://schemas.microsoft.com/office/word/2012/wordml" xmlns:w16cex="http://schemas.microsoft.com/office/word/2018/wordml/cex" xmlns:w16cid="http://schemas.microsoft.com/office/word/2016/wordml/cid" xmlns:w16="http://schemas.microsoft.com/office/word/2018/wordml" xmlns:w16sdtdh="http://schemas.microsoft.com/office/word/2020/wordml/sdtdatahash" xmlns:w16se="http://schemas.microsoft.com/office/word/2015/wordml/symex" xmlns:wpg="http://schemas.microsoft.com/office/word/2010/wordprocessingGroup" xmlns:wpi="http://schemas.microsoft.com/office/word/2010/wordprocessingInk" xmlns:wne="http://schemas.microsoft.com/office/word/2006/wordml" xmlns:wps="http://schemas.microsoft.com/office/word/2010/wordprocessingShape" mc:Ignorable="w14 w15 w16se w16cid w16 w16cex w16sdtdh wp14">
   <w:endnote w:type="separator" w:id="-1">
     <w:p>
       <w:r>
@@ -4084,7 +4383,7 @@
 </file>
 
 <file path=word/footer1.xml><?xml version="1.0" encoding="utf-8"?>
-<w:ftr xmlns:wpc="http://schemas.microsoft.com/office/word/2010/wordprocessingCanvas" xmlns:cx="http://schemas.microsoft.com/office/drawing/2014/chartex" xmlns:cx1="http://schemas.microsoft.com/office/drawing/2015/9/8/chartex" xmlns:cx2="http://schemas.microsoft.com/office/drawing/2015/10/21/chartex" xmlns:cx3="http://schemas.microsoft.com/office/drawing/2016/5/9/chartex" xmlns:cx4="http://schemas.microsoft.com/office/drawing/2016/5/10/chartex" xmlns:cx5="http://schemas.microsoft.com/office/drawing/2016/5/11/chartex" xmlns:cx6="http://schemas.microsoft.com/office/drawing/2016/5/12/chartex" xmlns:cx7="http://schemas.microsoft.com/office/drawing/2016/5/13/chartex" xmlns:cx8="http://schemas.microsoft.com/office/drawing/2016/5/14/chartex" xmlns:mc="http://schemas.openxmlformats.org/markup-compatibility/2006" xmlns:aink="http://schemas.microsoft.com/office/drawing/2016/ink" xmlns:am3d="http://schemas.microsoft.com/office/drawing/2017/model3d" xmlns:o="urn:schemas-microsoft-com:office:office" xmlns:r="http://schemas.openxmlformats.org/officeDocument/2006/relationships" xmlns:m="http://schemas.openxmlformats.org/officeDocument/2006/math" xmlns:v="urn:schemas-microsoft-com:vml" xmlns:wp14="http://schemas.microsoft.com/office/word/2010/wordprocessingDrawing" xmlns:wp="http://schemas.openxmlformats.org/drawingml/2006/wordprocessingDrawing" xmlns:w10="urn:schemas-microsoft-com:office:word" xmlns:w="http://schemas.openxmlformats.org/wordprocessingml/2006/main" xmlns:w14="http://schemas.microsoft.com/office/word/2010/wordml" xmlns:w15="http://schemas.microsoft.com/office/word/2012/wordml" xmlns:w16cex="http://schemas.microsoft.com/office/word/2018/wordml/cex" xmlns:w16cid="http://schemas.microsoft.com/office/word/2016/wordml/cid" xmlns:w16="http://schemas.microsoft.com/office/word/2018/wordml" xmlns:w16sdtdh="http://schemas.microsoft.com/office/word/2020/wordml/sdtdatahash" xmlns:w16se="http://schemas.microsoft.com/office/word/2015/wordml/symex" xmlns:wpg="http://schemas.microsoft.com/office/word/2010/wordprocessingGroup" xmlns:wpi="http://schemas.microsoft.com/office/word/2010/wordprocessingInk" xmlns:wne="http://schemas.microsoft.com/office/word/2006/wordml" xmlns:wps="http://schemas.microsoft.com/office/word/2010/wordprocessingShape" mc:Ignorable="w14 w15 w16se w16cid w16 w16cex w16sdtdh wp14">
+<w:ftr xmlns:wpc="http://schemas.microsoft.com/office/word/2010/wordprocessingCanvas" xmlns:cx="http://schemas.microsoft.com/office/drawing/2014/chartex" xmlns:cx1="http://schemas.microsoft.com/office/drawing/2015/9/8/chartex" xmlns:cx2="http://schemas.microsoft.com/office/drawing/2015/10/21/chartex" xmlns:cx3="http://schemas.microsoft.com/office/drawing/2016/5/9/chartex" xmlns:cx4="http://schemas.microsoft.com/office/drawing/2016/5/10/chartex" xmlns:cx5="http://schemas.microsoft.com/office/drawing/2016/5/11/chartex" xmlns:cx6="http://schemas.microsoft.com/office/drawing/2016/5/12/chartex" xmlns:cx7="http://schemas.microsoft.com/office/drawing/2016/5/13/chartex" xmlns:cx8="http://schemas.microsoft.com/office/drawing/2016/5/14/chartex" xmlns:mc="http://schemas.openxmlformats.org/markup-compatibility/2006" xmlns:aink="http://schemas.microsoft.com/office/drawing/2016/ink" xmlns:am3d="http://schemas.microsoft.com/office/drawing/2017/model3d" xmlns:o="urn:schemas-microsoft-com:office:office" xmlns:oel="http://schemas.microsoft.com/office/2019/extlst" xmlns:r="http://schemas.openxmlformats.org/officeDocument/2006/relationships" xmlns:m="http://schemas.openxmlformats.org/officeDocument/2006/math" xmlns:v="urn:schemas-microsoft-com:vml" xmlns:wp14="http://schemas.microsoft.com/office/word/2010/wordprocessingDrawing" xmlns:wp="http://schemas.openxmlformats.org/drawingml/2006/wordprocessingDrawing" xmlns:w10="urn:schemas-microsoft-com:office:word" xmlns:w="http://schemas.openxmlformats.org/wordprocessingml/2006/main" xmlns:w14="http://schemas.microsoft.com/office/word/2010/wordml" xmlns:w15="http://schemas.microsoft.com/office/word/2012/wordml" xmlns:w16cex="http://schemas.microsoft.com/office/word/2018/wordml/cex" xmlns:w16cid="http://schemas.microsoft.com/office/word/2016/wordml/cid" xmlns:w16="http://schemas.microsoft.com/office/word/2018/wordml" xmlns:w16sdtdh="http://schemas.microsoft.com/office/word/2020/wordml/sdtdatahash" xmlns:w16se="http://schemas.microsoft.com/office/word/2015/wordml/symex" xmlns:wpg="http://schemas.microsoft.com/office/word/2010/wordprocessingGroup" xmlns:wpi="http://schemas.microsoft.com/office/word/2010/wordprocessingInk" xmlns:wne="http://schemas.microsoft.com/office/word/2006/wordml" xmlns:wps="http://schemas.microsoft.com/office/word/2010/wordprocessingShape" mc:Ignorable="w14 w15 w16se w16cid w16 w16cex w16sdtdh wp14">
   <w:p>
     <w:pPr>
       <w:pStyle w:val="Footer"/>
@@ -4118,7 +4417,7 @@
 </file>
 
 <file path=word/footnotes.xml><?xml version="1.0" encoding="utf-8"?>
-<w:footnotes xmlns:wpc="http://schemas.microsoft.com/office/word/2010/wordprocessingCanvas" xmlns:cx="http://schemas.microsoft.com/office/drawing/2014/chartex" xmlns:cx1="http://schemas.microsoft.com/office/drawing/2015/9/8/chartex" xmlns:cx2="http://schemas.microsoft.com/office/drawing/2015/10/21/chartex" xmlns:cx3="http://schemas.microsoft.com/office/drawing/2016/5/9/chartex" xmlns:cx4="http://schemas.microsoft.com/office/drawing/2016/5/10/chartex" xmlns:cx5="http://schemas.microsoft.com/office/drawing/2016/5/11/chartex" xmlns:cx6="http://schemas.microsoft.com/office/drawing/2016/5/12/chartex" xmlns:cx7="http://schemas.microsoft.com/office/drawing/2016/5/13/chartex" xmlns:cx8="http://schemas.microsoft.com/office/drawing/2016/5/14/chartex" xmlns:mc="http://schemas.openxmlformats.org/markup-compatibility/2006" xmlns:aink="http://schemas.microsoft.com/office/drawing/2016/ink" xmlns:am3d="http://schemas.microsoft.com/office/drawing/2017/model3d" xmlns:o="urn:schemas-microsoft-com:office:office" xmlns:r="http://schemas.openxmlformats.org/officeDocument/2006/relationships" xmlns:m="http://schemas.openxmlformats.org/officeDocument/2006/math" xmlns:v="urn:schemas-microsoft-com:vml" xmlns:wp14="http://schemas.microsoft.com/office/word/2010/wordprocessingDrawing" xmlns:wp="http://schemas.openxmlformats.org/drawingml/2006/wordprocessingDrawing" xmlns:w10="urn:schemas-microsoft-com:office:word" xmlns:w="http://schemas.openxmlformats.org/wordprocessingml/2006/main" xmlns:w14="http://schemas.microsoft.com/office/word/2010/wordml" xmlns:w15="http://schemas.microsoft.com/office/word/2012/wordml" xmlns:w16cex="http://schemas.microsoft.com/office/word/2018/wordml/cex" xmlns:w16cid="http://schemas.microsoft.com/office/word/2016/wordml/cid" xmlns:w16="http://schemas.microsoft.com/office/word/2018/wordml" xmlns:w16sdtdh="http://schemas.microsoft.com/office/word/2020/wordml/sdtdatahash" xmlns:w16se="http://schemas.microsoft.com/office/word/2015/wordml/symex" xmlns:wpg="http://schemas.microsoft.com/office/word/2010/wordprocessingGroup" xmlns:wpi="http://schemas.microsoft.com/office/word/2010/wordprocessingInk" xmlns:wne="http://schemas.microsoft.com/office/word/2006/wordml" xmlns:wps="http://schemas.microsoft.com/office/word/2010/wordprocessingShape" mc:Ignorable="w14 w15 w16se w16cid w16 w16cex w16sdtdh wp14">
+<w:footnotes xmlns:wpc="http://schemas.microsoft.com/office/word/2010/wordprocessingCanvas" xmlns:cx="http://schemas.microsoft.com/office/drawing/2014/chartex" xmlns:cx1="http://schemas.microsoft.com/office/drawing/2015/9/8/chartex" xmlns:cx2="http://schemas.microsoft.com/office/drawing/2015/10/21/chartex" xmlns:cx3="http://schemas.microsoft.com/office/drawing/2016/5/9/chartex" xmlns:cx4="http://schemas.microsoft.com/office/drawing/2016/5/10/chartex" xmlns:cx5="http://schemas.microsoft.com/office/drawing/2016/5/11/chartex" xmlns:cx6="http://schemas.microsoft.com/office/drawing/2016/5/12/chartex" xmlns:cx7="http://schemas.microsoft.com/office/drawing/2016/5/13/chartex" xmlns:cx8="http://schemas.microsoft.com/office/drawing/2016/5/14/chartex" xmlns:mc="http://schemas.openxmlformats.org/markup-compatibility/2006" xmlns:aink="http://schemas.microsoft.com/office/drawing/2016/ink" xmlns:am3d="http://schemas.microsoft.com/office/drawing/2017/model3d" xmlns:o="urn:schemas-microsoft-com:office:office" xmlns:oel="http://schemas.microsoft.com/office/2019/extlst" xmlns:r="http://schemas.openxmlformats.org/officeDocument/2006/relationships" xmlns:m="http://schemas.openxmlformats.org/officeDocument/2006/math" xmlns:v="urn:schemas-microsoft-com:vml" xmlns:wp14="http://schemas.microsoft.com/office/word/2010/wordprocessingDrawing" xmlns:wp="http://schemas.openxmlformats.org/drawingml/2006/wordprocessingDrawing" xmlns:w10="urn:schemas-microsoft-com:office:word" xmlns:w="http://schemas.openxmlformats.org/wordprocessingml/2006/main" xmlns:w14="http://schemas.microsoft.com/office/word/2010/wordml" xmlns:w15="http://schemas.microsoft.com/office/word/2012/wordml" xmlns:w16cex="http://schemas.microsoft.com/office/word/2018/wordml/cex" xmlns:w16cid="http://schemas.microsoft.com/office/word/2016/wordml/cid" xmlns:w16="http://schemas.microsoft.com/office/word/2018/wordml" xmlns:w16sdtdh="http://schemas.microsoft.com/office/word/2020/wordml/sdtdatahash" xmlns:w16se="http://schemas.microsoft.com/office/word/2015/wordml/symex" xmlns:wpg="http://schemas.microsoft.com/office/word/2010/wordprocessingGroup" xmlns:wpi="http://schemas.microsoft.com/office/word/2010/wordprocessingInk" xmlns:wne="http://schemas.microsoft.com/office/word/2006/wordml" xmlns:wps="http://schemas.microsoft.com/office/word/2010/wordprocessingShape" mc:Ignorable="w14 w15 w16se w16cid w16 w16cex w16sdtdh wp14">
   <w:footnote w:type="separator" w:id="-1">
     <w:p>
       <w:r>
@@ -4137,8 +4436,121 @@
 </file>
 
 <file path=word/numbering.xml><?xml version="1.0" encoding="utf-8"?>
-<w:numbering xmlns:wpc="http://schemas.microsoft.com/office/word/2010/wordprocessingCanvas" xmlns:cx="http://schemas.microsoft.com/office/drawing/2014/chartex" xmlns:cx1="http://schemas.microsoft.com/office/drawing/2015/9/8/chartex" xmlns:cx2="http://schemas.microsoft.com/office/drawing/2015/10/21/chartex" xmlns:cx3="http://schemas.microsoft.com/office/drawing/2016/5/9/chartex" xmlns:cx4="http://schemas.microsoft.com/office/drawing/2016/5/10/chartex" xmlns:cx5="http://schemas.microsoft.com/office/drawing/2016/5/11/chartex" xmlns:cx6="http://schemas.microsoft.com/office/drawing/2016/5/12/chartex" xmlns:cx7="http://schemas.microsoft.com/office/drawing/2016/5/13/chartex" xmlns:cx8="http://schemas.microsoft.com/office/drawing/2016/5/14/chartex" xmlns:mc="http://schemas.openxmlformats.org/markup-compatibility/2006" xmlns:aink="http://schemas.microsoft.com/office/drawing/2016/ink" xmlns:am3d="http://schemas.microsoft.com/office/drawing/2017/model3d" xmlns:o="urn:schemas-microsoft-com:office:office" xmlns:r="http://schemas.openxmlformats.org/officeDocument/2006/relationships" xmlns:m="http://schemas.openxmlformats.org/officeDocument/2006/math" xmlns:v="urn:schemas-microsoft-com:vml" xmlns:wp14="http://schemas.microsoft.com/office/word/2010/wordprocessingDrawing" xmlns:wp="http://schemas.openxmlformats.org/drawingml/2006/wordprocessingDrawing" xmlns:w10="urn:schemas-microsoft-com:office:word" xmlns:w="http://schemas.openxmlformats.org/wordprocessingml/2006/main" xmlns:w14="http://schemas.microsoft.com/office/word/2010/wordml" xmlns:w15="http://schemas.microsoft.com/office/word/2012/wordml" xmlns:w16cex="http://schemas.microsoft.com/office/word/2018/wordml/cex" xmlns:w16cid="http://schemas.microsoft.com/office/word/2016/wordml/cid" xmlns:w16="http://schemas.microsoft.com/office/word/2018/wordml" xmlns:w16sdtdh="http://schemas.microsoft.com/office/word/2020/wordml/sdtdatahash" xmlns:w16se="http://schemas.microsoft.com/office/word/2015/wordml/symex" xmlns:wpg="http://schemas.microsoft.com/office/word/2010/wordprocessingGroup" xmlns:wpi="http://schemas.microsoft.com/office/word/2010/wordprocessingInk" xmlns:wne="http://schemas.microsoft.com/office/word/2006/wordml" xmlns:wps="http://schemas.microsoft.com/office/word/2010/wordprocessingShape" mc:Ignorable="w14 w15 w16se w16cid w16 w16cex w16sdtdh wp14">
+<w:numbering xmlns:wpc="http://schemas.microsoft.com/office/word/2010/wordprocessingCanvas" xmlns:cx="http://schemas.microsoft.com/office/drawing/2014/chartex" xmlns:cx1="http://schemas.microsoft.com/office/drawing/2015/9/8/chartex" xmlns:cx2="http://schemas.microsoft.com/office/drawing/2015/10/21/chartex" xmlns:cx3="http://schemas.microsoft.com/office/drawing/2016/5/9/chartex" xmlns:cx4="http://schemas.microsoft.com/office/drawing/2016/5/10/chartex" xmlns:cx5="http://schemas.microsoft.com/office/drawing/2016/5/11/chartex" xmlns:cx6="http://schemas.microsoft.com/office/drawing/2016/5/12/chartex" xmlns:cx7="http://schemas.microsoft.com/office/drawing/2016/5/13/chartex" xmlns:cx8="http://schemas.microsoft.com/office/drawing/2016/5/14/chartex" xmlns:mc="http://schemas.openxmlformats.org/markup-compatibility/2006" xmlns:aink="http://schemas.microsoft.com/office/drawing/2016/ink" xmlns:am3d="http://schemas.microsoft.com/office/drawing/2017/model3d" xmlns:o="urn:schemas-microsoft-com:office:office" xmlns:oel="http://schemas.microsoft.com/office/2019/extlst" xmlns:r="http://schemas.openxmlformats.org/officeDocument/2006/relationships" xmlns:m="http://schemas.openxmlformats.org/officeDocument/2006/math" xmlns:v="urn:schemas-microsoft-com:vml" xmlns:wp14="http://schemas.microsoft.com/office/word/2010/wordprocessingDrawing" xmlns:wp="http://schemas.openxmlformats.org/drawingml/2006/wordprocessingDrawing" xmlns:w10="urn:schemas-microsoft-com:office:word" xmlns:w="http://schemas.openxmlformats.org/wordprocessingml/2006/main" xmlns:w14="http://schemas.microsoft.com/office/word/2010/wordml" xmlns:w15="http://schemas.microsoft.com/office/word/2012/wordml" xmlns:w16cex="http://schemas.microsoft.com/office/word/2018/wordml/cex" xmlns:w16cid="http://schemas.microsoft.com/office/word/2016/wordml/cid" xmlns:w16="http://schemas.microsoft.com/office/word/2018/wordml" xmlns:w16sdtdh="http://schemas.microsoft.com/office/word/2020/wordml/sdtdatahash" xmlns:w16se="http://schemas.microsoft.com/office/word/2015/wordml/symex" xmlns:wpg="http://schemas.microsoft.com/office/word/2010/wordprocessingGroup" xmlns:wpi="http://schemas.microsoft.com/office/word/2010/wordprocessingInk" xmlns:wne="http://schemas.microsoft.com/office/word/2006/wordml" xmlns:wps="http://schemas.microsoft.com/office/word/2010/wordprocessingShape" mc:Ignorable="w14 w15 w16se w16cid w16 w16cex w16sdtdh wp14">
   <w:abstractNum w:abstractNumId="0" w15:restartNumberingAfterBreak="0">
+    <w:nsid w:val="04363907"/>
+    <w:multiLevelType w:val="hybridMultilevel"/>
+    <w:tmpl w:val="172A1B54"/>
+    <w:lvl w:ilvl="0" w:tplc="04090001">
+      <w:start w:val="1"/>
+      <w:numFmt w:val="bullet"/>
+      <w:lvlText w:val=""/>
+      <w:lvlJc w:val="left"/>
+      <w:pPr>
+        <w:ind w:left="780" w:hanging="360"/>
+      </w:pPr>
+      <w:rPr>
+        <w:rFonts w:ascii="Symbol" w:hAnsi="Symbol" w:hint="default"/>
+      </w:rPr>
+    </w:lvl>
+    <w:lvl w:ilvl="1" w:tplc="04090003" w:tentative="1">
+      <w:start w:val="1"/>
+      <w:numFmt w:val="bullet"/>
+      <w:lvlText w:val="o"/>
+      <w:lvlJc w:val="left"/>
+      <w:pPr>
+        <w:ind w:left="1500" w:hanging="360"/>
+      </w:pPr>
+      <w:rPr>
+        <w:rFonts w:ascii="Courier New" w:hAnsi="Courier New" w:cs="Courier New" w:hint="default"/>
+      </w:rPr>
+    </w:lvl>
+    <w:lvl w:ilvl="2" w:tplc="04090005" w:tentative="1">
+      <w:start w:val="1"/>
+      <w:numFmt w:val="bullet"/>
+      <w:lvlText w:val=""/>
+      <w:lvlJc w:val="left"/>
+      <w:pPr>
+        <w:ind w:left="2220" w:hanging="360"/>
+      </w:pPr>
+      <w:rPr>
+        <w:rFonts w:ascii="Wingdings" w:hAnsi="Wingdings" w:hint="default"/>
+      </w:rPr>
+    </w:lvl>
+    <w:lvl w:ilvl="3" w:tplc="04090001" w:tentative="1">
+      <w:start w:val="1"/>
+      <w:numFmt w:val="bullet"/>
+      <w:lvlText w:val=""/>
+      <w:lvlJc w:val="left"/>
+      <w:pPr>
+        <w:ind w:left="2940" w:hanging="360"/>
+      </w:pPr>
+      <w:rPr>
+        <w:rFonts w:ascii="Symbol" w:hAnsi="Symbol" w:hint="default"/>
+      </w:rPr>
+    </w:lvl>
+    <w:lvl w:ilvl="4" w:tplc="04090003" w:tentative="1">
+      <w:start w:val="1"/>
+      <w:numFmt w:val="bullet"/>
+      <w:lvlText w:val="o"/>
+      <w:lvlJc w:val="left"/>
+      <w:pPr>
+        <w:ind w:left="3660" w:hanging="360"/>
+      </w:pPr>
+      <w:rPr>
+        <w:rFonts w:ascii="Courier New" w:hAnsi="Courier New" w:cs="Courier New" w:hint="default"/>
+      </w:rPr>
+    </w:lvl>
+    <w:lvl w:ilvl="5" w:tplc="04090005" w:tentative="1">
+      <w:start w:val="1"/>
+      <w:numFmt w:val="bullet"/>
+      <w:lvlText w:val=""/>
+      <w:lvlJc w:val="left"/>
+      <w:pPr>
+        <w:ind w:left="4380" w:hanging="360"/>
+      </w:pPr>
+      <w:rPr>
+        <w:rFonts w:ascii="Wingdings" w:hAnsi="Wingdings" w:hint="default"/>
+      </w:rPr>
+    </w:lvl>
+    <w:lvl w:ilvl="6" w:tplc="04090001" w:tentative="1">
+      <w:start w:val="1"/>
+      <w:numFmt w:val="bullet"/>
+      <w:lvlText w:val=""/>
+      <w:lvlJc w:val="left"/>
+      <w:pPr>
+        <w:ind w:left="5100" w:hanging="360"/>
+      </w:pPr>
+      <w:rPr>
+        <w:rFonts w:ascii="Symbol" w:hAnsi="Symbol" w:hint="default"/>
+      </w:rPr>
+    </w:lvl>
+    <w:lvl w:ilvl="7" w:tplc="04090003" w:tentative="1">
+      <w:start w:val="1"/>
+      <w:numFmt w:val="bullet"/>
+      <w:lvlText w:val="o"/>
+      <w:lvlJc w:val="left"/>
+      <w:pPr>
+        <w:ind w:left="5820" w:hanging="360"/>
+      </w:pPr>
+      <w:rPr>
+        <w:rFonts w:ascii="Courier New" w:hAnsi="Courier New" w:cs="Courier New" w:hint="default"/>
+      </w:rPr>
+    </w:lvl>
+    <w:lvl w:ilvl="8" w:tplc="04090005" w:tentative="1">
+      <w:start w:val="1"/>
+      <w:numFmt w:val="bullet"/>
+      <w:lvlText w:val=""/>
+      <w:lvlJc w:val="left"/>
+      <w:pPr>
+        <w:ind w:left="6540" w:hanging="360"/>
+      </w:pPr>
+      <w:rPr>
+        <w:rFonts w:ascii="Wingdings" w:hAnsi="Wingdings" w:hint="default"/>
+      </w:rPr>
+    </w:lvl>
+  </w:abstractNum>
+  <w:abstractNum w:abstractNumId="1" w15:restartNumberingAfterBreak="0">
     <w:nsid w:val="0CD324A6"/>
     <w:multiLevelType w:val="hybridMultilevel"/>
     <w:tmpl w:val="54FA72D2"/>
@@ -4278,7 +4690,7 @@
       </w:rPr>
     </w:lvl>
   </w:abstractNum>
-  <w:abstractNum w:abstractNumId="1" w15:restartNumberingAfterBreak="0">
+  <w:abstractNum w:abstractNumId="2" w15:restartNumberingAfterBreak="0">
     <w:nsid w:val="0EDF32A2"/>
     <w:multiLevelType w:val="hybridMultilevel"/>
     <w:tmpl w:val="4F1C3D3E"/>
@@ -4418,7 +4830,7 @@
       </w:rPr>
     </w:lvl>
   </w:abstractNum>
-  <w:abstractNum w:abstractNumId="2" w15:restartNumberingAfterBreak="0">
+  <w:abstractNum w:abstractNumId="3" w15:restartNumberingAfterBreak="0">
     <w:nsid w:val="147E690E"/>
     <w:multiLevelType w:val="hybridMultilevel"/>
     <w:tmpl w:val="101C6664"/>
@@ -4559,7 +4971,7 @@
       </w:rPr>
     </w:lvl>
   </w:abstractNum>
-  <w:abstractNum w:abstractNumId="3" w15:restartNumberingAfterBreak="0">
+  <w:abstractNum w:abstractNumId="4" w15:restartNumberingAfterBreak="0">
     <w:nsid w:val="14A53187"/>
     <w:multiLevelType w:val="hybridMultilevel"/>
     <w:tmpl w:val="A816F818"/>
@@ -4672,7 +5084,7 @@
       </w:rPr>
     </w:lvl>
   </w:abstractNum>
-  <w:abstractNum w:abstractNumId="4" w15:restartNumberingAfterBreak="0">
+  <w:abstractNum w:abstractNumId="5" w15:restartNumberingAfterBreak="0">
     <w:nsid w:val="23DC6301"/>
     <w:multiLevelType w:val="hybridMultilevel"/>
     <w:tmpl w:val="DCC2B1C4"/>
@@ -4812,7 +5224,7 @@
       </w:rPr>
     </w:lvl>
   </w:abstractNum>
-  <w:abstractNum w:abstractNumId="5" w15:restartNumberingAfterBreak="0">
+  <w:abstractNum w:abstractNumId="6" w15:restartNumberingAfterBreak="0">
     <w:nsid w:val="25E339DB"/>
     <w:multiLevelType w:val="hybridMultilevel"/>
     <w:tmpl w:val="81D8E44C"/>
@@ -4925,7 +5337,7 @@
       </w:rPr>
     </w:lvl>
   </w:abstractNum>
-  <w:abstractNum w:abstractNumId="6" w15:restartNumberingAfterBreak="0">
+  <w:abstractNum w:abstractNumId="7" w15:restartNumberingAfterBreak="0">
     <w:nsid w:val="346304C2"/>
     <w:multiLevelType w:val="hybridMultilevel"/>
     <w:tmpl w:val="7BC49D46"/>
@@ -5038,7 +5450,7 @@
       </w:rPr>
     </w:lvl>
   </w:abstractNum>
-  <w:abstractNum w:abstractNumId="7" w15:restartNumberingAfterBreak="0">
+  <w:abstractNum w:abstractNumId="8" w15:restartNumberingAfterBreak="0">
     <w:nsid w:val="365A4F4B"/>
     <w:multiLevelType w:val="hybridMultilevel"/>
     <w:tmpl w:val="4BD8FC44"/>
@@ -5151,7 +5563,7 @@
       </w:rPr>
     </w:lvl>
   </w:abstractNum>
-  <w:abstractNum w:abstractNumId="8" w15:restartNumberingAfterBreak="0">
+  <w:abstractNum w:abstractNumId="9" w15:restartNumberingAfterBreak="0">
     <w:nsid w:val="3BB01408"/>
     <w:multiLevelType w:val="hybridMultilevel"/>
     <w:tmpl w:val="1C928220"/>
@@ -5264,7 +5676,7 @@
       </w:rPr>
     </w:lvl>
   </w:abstractNum>
-  <w:abstractNum w:abstractNumId="9" w15:restartNumberingAfterBreak="0">
+  <w:abstractNum w:abstractNumId="10" w15:restartNumberingAfterBreak="0">
     <w:nsid w:val="3C486609"/>
     <w:multiLevelType w:val="hybridMultilevel"/>
     <w:tmpl w:val="751660E2"/>
@@ -5377,7 +5789,7 @@
       </w:rPr>
     </w:lvl>
   </w:abstractNum>
-  <w:abstractNum w:abstractNumId="10" w15:restartNumberingAfterBreak="0">
+  <w:abstractNum w:abstractNumId="11" w15:restartNumberingAfterBreak="0">
     <w:nsid w:val="4450788E"/>
     <w:multiLevelType w:val="hybridMultilevel"/>
     <w:tmpl w:val="699AD666"/>
@@ -5490,7 +5902,7 @@
       </w:rPr>
     </w:lvl>
   </w:abstractNum>
-  <w:abstractNum w:abstractNumId="11" w15:restartNumberingAfterBreak="0">
+  <w:abstractNum w:abstractNumId="12" w15:restartNumberingAfterBreak="0">
     <w:nsid w:val="54FA4D7B"/>
     <w:multiLevelType w:val="hybridMultilevel"/>
     <w:tmpl w:val="781C3158"/>
@@ -5630,7 +6042,7 @@
       </w:rPr>
     </w:lvl>
   </w:abstractNum>
-  <w:abstractNum w:abstractNumId="12" w15:restartNumberingAfterBreak="0">
+  <w:abstractNum w:abstractNumId="13" w15:restartNumberingAfterBreak="0">
     <w:nsid w:val="5CD63BE7"/>
     <w:multiLevelType w:val="hybridMultilevel"/>
     <w:tmpl w:val="9CD081B2"/>
@@ -5743,7 +6155,7 @@
       </w:rPr>
     </w:lvl>
   </w:abstractNum>
-  <w:abstractNum w:abstractNumId="13" w15:restartNumberingAfterBreak="0">
+  <w:abstractNum w:abstractNumId="14" w15:restartNumberingAfterBreak="0">
     <w:nsid w:val="5EA236B7"/>
     <w:multiLevelType w:val="hybridMultilevel"/>
     <w:tmpl w:val="A448C658"/>
@@ -5883,7 +6295,7 @@
       </w:rPr>
     </w:lvl>
   </w:abstractNum>
-  <w:abstractNum w:abstractNumId="14" w15:restartNumberingAfterBreak="0">
+  <w:abstractNum w:abstractNumId="15" w15:restartNumberingAfterBreak="0">
     <w:nsid w:val="5EFB0877"/>
     <w:multiLevelType w:val="hybridMultilevel"/>
     <w:tmpl w:val="B8FC1004"/>
@@ -5996,7 +6408,7 @@
       </w:rPr>
     </w:lvl>
   </w:abstractNum>
-  <w:abstractNum w:abstractNumId="15" w15:restartNumberingAfterBreak="0">
+  <w:abstractNum w:abstractNumId="16" w15:restartNumberingAfterBreak="0">
     <w:nsid w:val="6E1861FE"/>
     <w:multiLevelType w:val="hybridMultilevel"/>
     <w:tmpl w:val="3A7AE55A"/>
@@ -6136,7 +6548,7 @@
       </w:rPr>
     </w:lvl>
   </w:abstractNum>
-  <w:abstractNum w:abstractNumId="16" w15:restartNumberingAfterBreak="0">
+  <w:abstractNum w:abstractNumId="17" w15:restartNumberingAfterBreak="0">
     <w:nsid w:val="736673E5"/>
     <w:multiLevelType w:val="hybridMultilevel"/>
     <w:tmpl w:val="B414198C"/>
@@ -6249,7 +6661,7 @@
       </w:rPr>
     </w:lvl>
   </w:abstractNum>
-  <w:abstractNum w:abstractNumId="17" w15:restartNumberingAfterBreak="0">
+  <w:abstractNum w:abstractNumId="18" w15:restartNumberingAfterBreak="0">
     <w:nsid w:val="77AF56BB"/>
     <w:multiLevelType w:val="hybridMultilevel"/>
     <w:tmpl w:val="101C6664"/>
@@ -6389,59 +6801,62 @@
       </w:rPr>
     </w:lvl>
   </w:abstractNum>
-  <w:num w:numId="1">
+  <w:num w:numId="1" w16cid:durableId="1163739124">
+    <w:abstractNumId w:val="14"/>
+  </w:num>
+  <w:num w:numId="2" w16cid:durableId="11229426">
+    <w:abstractNumId w:val="12"/>
+  </w:num>
+  <w:num w:numId="3" w16cid:durableId="391539807">
+    <w:abstractNumId w:val="2"/>
+  </w:num>
+  <w:num w:numId="4" w16cid:durableId="965236842">
+    <w:abstractNumId w:val="1"/>
+  </w:num>
+  <w:num w:numId="5" w16cid:durableId="1305313271">
+    <w:abstractNumId w:val="5"/>
+  </w:num>
+  <w:num w:numId="6" w16cid:durableId="103888121">
+    <w:abstractNumId w:val="3"/>
+  </w:num>
+  <w:num w:numId="7" w16cid:durableId="12659086">
+    <w:abstractNumId w:val="18"/>
+  </w:num>
+  <w:num w:numId="8" w16cid:durableId="1974944870">
+    <w:abstractNumId w:val="16"/>
+  </w:num>
+  <w:num w:numId="9" w16cid:durableId="143549939">
+    <w:abstractNumId w:val="7"/>
+  </w:num>
+  <w:num w:numId="10" w16cid:durableId="87578230">
+    <w:abstractNumId w:val="8"/>
+  </w:num>
+  <w:num w:numId="11" w16cid:durableId="1985811847">
+    <w:abstractNumId w:val="4"/>
+  </w:num>
+  <w:num w:numId="12" w16cid:durableId="1899704211">
+    <w:abstractNumId w:val="6"/>
+  </w:num>
+  <w:num w:numId="13" w16cid:durableId="1813403928">
+    <w:abstractNumId w:val="17"/>
+  </w:num>
+  <w:num w:numId="14" w16cid:durableId="1756516948">
+    <w:abstractNumId w:val="9"/>
+  </w:num>
+  <w:num w:numId="15" w16cid:durableId="1499230048">
+    <w:abstractNumId w:val="11"/>
+  </w:num>
+  <w:num w:numId="16" w16cid:durableId="1871143466">
+    <w:abstractNumId w:val="15"/>
+  </w:num>
+  <w:num w:numId="17" w16cid:durableId="718015612">
     <w:abstractNumId w:val="13"/>
   </w:num>
-  <w:num w:numId="2">
-    <w:abstractNumId w:val="11"/>
-  </w:num>
-  <w:num w:numId="3">
-    <w:abstractNumId w:val="1"/>
-  </w:num>
-  <w:num w:numId="4">
-    <w:abstractNumId w:val="0"/>
-  </w:num>
-  <w:num w:numId="5">
-    <w:abstractNumId w:val="4"/>
-  </w:num>
-  <w:num w:numId="6">
-    <w:abstractNumId w:val="2"/>
-  </w:num>
-  <w:num w:numId="7">
-    <w:abstractNumId w:val="17"/>
-  </w:num>
-  <w:num w:numId="8">
-    <w:abstractNumId w:val="15"/>
-  </w:num>
-  <w:num w:numId="9">
-    <w:abstractNumId w:val="6"/>
-  </w:num>
-  <w:num w:numId="10">
-    <w:abstractNumId w:val="7"/>
-  </w:num>
-  <w:num w:numId="11">
-    <w:abstractNumId w:val="3"/>
-  </w:num>
-  <w:num w:numId="12">
-    <w:abstractNumId w:val="5"/>
-  </w:num>
-  <w:num w:numId="13">
-    <w:abstractNumId w:val="16"/>
-  </w:num>
-  <w:num w:numId="14">
-    <w:abstractNumId w:val="8"/>
-  </w:num>
-  <w:num w:numId="15">
+  <w:num w:numId="18" w16cid:durableId="487554261">
     <w:abstractNumId w:val="10"/>
   </w:num>
-  <w:num w:numId="16">
-    <w:abstractNumId w:val="14"/>
-  </w:num>
-  <w:num w:numId="17">
-    <w:abstractNumId w:val="12"/>
-  </w:num>
-  <w:num w:numId="18">
-    <w:abstractNumId w:val="9"/>
+  <w:num w:numId="19" w16cid:durableId="1919514017">
+    <w:abstractNumId w:val="0"/>
   </w:num>
 </w:numbering>
 </file>
@@ -6838,6 +7253,7 @@
   <w:style w:type="paragraph" w:default="1" w:styleId="Normal">
     <w:name w:val="Normal"/>
     <w:qFormat/>
+    <w:rsid w:val="00374FCC"/>
     <w:rPr>
       <w:sz w:val="24"/>
       <w:szCs w:val="24"/>
@@ -6969,6 +7385,7 @@
   <w:style w:type="paragraph" w:styleId="Header">
     <w:name w:val="header"/>
     <w:basedOn w:val="Normal"/>
+    <w:link w:val="HeaderChar"/>
     <w:semiHidden/>
     <w:pPr>
       <w:tabs>
@@ -7042,6 +7459,32 @@
     <w:rPr>
       <w:color w:val="605E5C"/>
       <w:shd w:val="clear" w:color="auto" w:fill="E1DFDD"/>
+    </w:rPr>
+  </w:style>
+  <w:style w:type="table" w:styleId="TableGrid">
+    <w:name w:val="Table Grid"/>
+    <w:basedOn w:val="TableNormal"/>
+    <w:uiPriority w:val="59"/>
+    <w:rsid w:val="00374FCC"/>
+    <w:tblPr>
+      <w:tblBorders>
+        <w:top w:val="single" w:sz="4" w:space="0" w:color="auto"/>
+        <w:left w:val="single" w:sz="4" w:space="0" w:color="auto"/>
+        <w:bottom w:val="single" w:sz="4" w:space="0" w:color="auto"/>
+        <w:right w:val="single" w:sz="4" w:space="0" w:color="auto"/>
+        <w:insideH w:val="single" w:sz="4" w:space="0" w:color="auto"/>
+        <w:insideV w:val="single" w:sz="4" w:space="0" w:color="auto"/>
+      </w:tblBorders>
+    </w:tblPr>
+  </w:style>
+  <w:style w:type="character" w:customStyle="1" w:styleId="HeaderChar">
+    <w:name w:val="Header Char"/>
+    <w:link w:val="Header"/>
+    <w:semiHidden/>
+    <w:rsid w:val="00374FCC"/>
+    <w:rPr>
+      <w:sz w:val="24"/>
+      <w:szCs w:val="24"/>
     </w:rPr>
   </w:style>
 </w:styles>

</xml_diff>

<commit_message>
include f and g
</commit_message>
<xml_diff>
--- a/lee_lindley_resume.docx
+++ b/lee_lindley_resume.docx
@@ -1,6 +1,6 @@
 
 <file path=word/document.xml><?xml version="1.0" encoding="utf-8"?>
-<w:document xmlns:wpc="http://schemas.microsoft.com/office/word/2010/wordprocessingCanvas" xmlns:cx="http://schemas.microsoft.com/office/drawing/2014/chartex" xmlns:cx1="http://schemas.microsoft.com/office/drawing/2015/9/8/chartex" xmlns:cx2="http://schemas.microsoft.com/office/drawing/2015/10/21/chartex" xmlns:cx3="http://schemas.microsoft.com/office/drawing/2016/5/9/chartex" xmlns:cx4="http://schemas.microsoft.com/office/drawing/2016/5/10/chartex" xmlns:cx5="http://schemas.microsoft.com/office/drawing/2016/5/11/chartex" xmlns:cx6="http://schemas.microsoft.com/office/drawing/2016/5/12/chartex" xmlns:cx7="http://schemas.microsoft.com/office/drawing/2016/5/13/chartex" xmlns:cx8="http://schemas.microsoft.com/office/drawing/2016/5/14/chartex" xmlns:mc="http://schemas.openxmlformats.org/markup-compatibility/2006" xmlns:aink="http://schemas.microsoft.com/office/drawing/2016/ink" xmlns:am3d="http://schemas.microsoft.com/office/drawing/2017/model3d" xmlns:o="urn:schemas-microsoft-com:office:office" xmlns:oel="http://schemas.microsoft.com/office/2019/extlst" xmlns:r="http://schemas.openxmlformats.org/officeDocument/2006/relationships" xmlns:m="http://schemas.openxmlformats.org/officeDocument/2006/math" xmlns:v="urn:schemas-microsoft-com:vml" xmlns:wp14="http://schemas.microsoft.com/office/word/2010/wordprocessingDrawing" xmlns:wp="http://schemas.openxmlformats.org/drawingml/2006/wordprocessingDrawing" xmlns:w10="urn:schemas-microsoft-com:office:word" xmlns:w="http://schemas.openxmlformats.org/wordprocessingml/2006/main" xmlns:w14="http://schemas.microsoft.com/office/word/2010/wordml" xmlns:w15="http://schemas.microsoft.com/office/word/2012/wordml" xmlns:w16cex="http://schemas.microsoft.com/office/word/2018/wordml/cex" xmlns:w16cid="http://schemas.microsoft.com/office/word/2016/wordml/cid" xmlns:w16="http://schemas.microsoft.com/office/word/2018/wordml" xmlns:w16sdtdh="http://schemas.microsoft.com/office/word/2020/wordml/sdtdatahash" xmlns:w16se="http://schemas.microsoft.com/office/word/2015/wordml/symex" xmlns:wpg="http://schemas.microsoft.com/office/word/2010/wordprocessingGroup" xmlns:wpi="http://schemas.microsoft.com/office/word/2010/wordprocessingInk" xmlns:wne="http://schemas.microsoft.com/office/word/2006/wordml" xmlns:wps="http://schemas.microsoft.com/office/word/2010/wordprocessingShape" mc:Ignorable="w14 w15 w16se w16cid w16 w16cex w16sdtdh wp14">
+<w:document xmlns:wpc="http://schemas.microsoft.com/office/word/2010/wordprocessingCanvas" xmlns:cx="http://schemas.microsoft.com/office/drawing/2014/chartex" xmlns:cx1="http://schemas.microsoft.com/office/drawing/2015/9/8/chartex" xmlns:cx2="http://schemas.microsoft.com/office/drawing/2015/10/21/chartex" xmlns:cx3="http://schemas.microsoft.com/office/drawing/2016/5/9/chartex" xmlns:cx4="http://schemas.microsoft.com/office/drawing/2016/5/10/chartex" xmlns:cx5="http://schemas.microsoft.com/office/drawing/2016/5/11/chartex" xmlns:cx6="http://schemas.microsoft.com/office/drawing/2016/5/12/chartex" xmlns:cx7="http://schemas.microsoft.com/office/drawing/2016/5/13/chartex" xmlns:cx8="http://schemas.microsoft.com/office/drawing/2016/5/14/chartex" xmlns:mc="http://schemas.openxmlformats.org/markup-compatibility/2006" xmlns:aink="http://schemas.microsoft.com/office/drawing/2016/ink" xmlns:am3d="http://schemas.microsoft.com/office/drawing/2017/model3d" xmlns:o="urn:schemas-microsoft-com:office:office" xmlns:oel="http://schemas.microsoft.com/office/2019/extlst" xmlns:r="http://schemas.openxmlformats.org/officeDocument/2006/relationships" xmlns:m="http://schemas.openxmlformats.org/officeDocument/2006/math" xmlns:v="urn:schemas-microsoft-com:vml" xmlns:wp14="http://schemas.microsoft.com/office/word/2010/wordprocessingDrawing" xmlns:wp="http://schemas.openxmlformats.org/drawingml/2006/wordprocessingDrawing" xmlns:w10="urn:schemas-microsoft-com:office:word" xmlns:w="http://schemas.openxmlformats.org/wordprocessingml/2006/main" xmlns:w14="http://schemas.microsoft.com/office/word/2010/wordml" xmlns:w15="http://schemas.microsoft.com/office/word/2012/wordml" xmlns:w16cex="http://schemas.microsoft.com/office/word/2018/wordml/cex" xmlns:w16cid="http://schemas.microsoft.com/office/word/2016/wordml/cid" xmlns:w16="http://schemas.microsoft.com/office/word/2018/wordml" xmlns:w16du="http://schemas.microsoft.com/office/word/2023/wordml/word16du" xmlns:w16sdtdh="http://schemas.microsoft.com/office/word/2020/wordml/sdtdatahash" xmlns:w16se="http://schemas.microsoft.com/office/word/2015/wordml/symex" xmlns:wpg="http://schemas.microsoft.com/office/word/2010/wordprocessingGroup" xmlns:wpi="http://schemas.microsoft.com/office/word/2010/wordprocessingInk" xmlns:wne="http://schemas.microsoft.com/office/word/2006/wordml" xmlns:wps="http://schemas.microsoft.com/office/word/2010/wordprocessingShape" mc:Ignorable="w14 w15 w16se w16cid w16 w16cex w16sdtdh wp14">
   <w:body>
     <w:p/>
     <w:tbl>
@@ -125,14 +125,7 @@
                 <w:kern w:val="32"/>
                 <w:szCs w:val="32"/>
               </w:rPr>
-              <w:t xml:space="preserve">Resume Date: </w:t>
-            </w:r>
-            <w:r>
-              <w:rPr>
-                <w:kern w:val="32"/>
-                <w:szCs w:val="32"/>
-              </w:rPr>
-              <w:t>02/20/2023</w:t>
+              <w:t>Resume Date: 02/20/2023</w:t>
             </w:r>
           </w:p>
         </w:tc>
@@ -350,23 +343,7 @@
                   <w:kern w:val="32"/>
                   <w:szCs w:val="32"/>
                 </w:rPr>
-                <w:t>https://github.com/lee</w:t>
-              </w:r>
-              <w:r>
-                <w:rPr>
-                  <w:rStyle w:val="Hyperlink"/>
-                  <w:kern w:val="32"/>
-                  <w:szCs w:val="32"/>
-                </w:rPr>
-                <w:t>-</w:t>
-              </w:r>
-              <w:r>
-                <w:rPr>
-                  <w:rStyle w:val="Hyperlink"/>
-                  <w:kern w:val="32"/>
-                  <w:szCs w:val="32"/>
-                </w:rPr>
-                <w:t>lindley</w:t>
+                <w:t>https://github.com/lee-lindley</w:t>
               </w:r>
             </w:hyperlink>
           </w:p>
@@ -824,7 +801,13 @@
         <w:t xml:space="preserve"> code and technical documentation reviews.</w:t>
       </w:r>
       <w:r>
-        <w:t xml:space="preserve"> Having them write their own technical design documents is a work in process.</w:t>
+        <w:t xml:space="preserve"> Having them write their own technical design documents is a work in pro</w:t>
+      </w:r>
+      <w:r>
+        <w:t>gr</w:t>
+      </w:r>
+      <w:r>
+        <w:t>ess.</w:t>
       </w:r>
     </w:p>
     <w:p>
@@ -4375,7 +4358,7 @@
 </file>
 
 <file path=word/endnotes.xml><?xml version="1.0" encoding="utf-8"?>
-<w:endnotes xmlns:wpc="http://schemas.microsoft.com/office/word/2010/wordprocessingCanvas" xmlns:cx="http://schemas.microsoft.com/office/drawing/2014/chartex" xmlns:cx1="http://schemas.microsoft.com/office/drawing/2015/9/8/chartex" xmlns:cx2="http://schemas.microsoft.com/office/drawing/2015/10/21/chartex" xmlns:cx3="http://schemas.microsoft.com/office/drawing/2016/5/9/chartex" xmlns:cx4="http://schemas.microsoft.com/office/drawing/2016/5/10/chartex" xmlns:cx5="http://schemas.microsoft.com/office/drawing/2016/5/11/chartex" xmlns:cx6="http://schemas.microsoft.com/office/drawing/2016/5/12/chartex" xmlns:cx7="http://schemas.microsoft.com/office/drawing/2016/5/13/chartex" xmlns:cx8="http://schemas.microsoft.com/office/drawing/2016/5/14/chartex" xmlns:mc="http://schemas.openxmlformats.org/markup-compatibility/2006" xmlns:aink="http://schemas.microsoft.com/office/drawing/2016/ink" xmlns:am3d="http://schemas.microsoft.com/office/drawing/2017/model3d" xmlns:o="urn:schemas-microsoft-com:office:office" xmlns:oel="http://schemas.microsoft.com/office/2019/extlst" xmlns:r="http://schemas.openxmlformats.org/officeDocument/2006/relationships" xmlns:m="http://schemas.openxmlformats.org/officeDocument/2006/math" xmlns:v="urn:schemas-microsoft-com:vml" xmlns:wp14="http://schemas.microsoft.com/office/word/2010/wordprocessingDrawing" xmlns:wp="http://schemas.openxmlformats.org/drawingml/2006/wordprocessingDrawing" xmlns:w10="urn:schemas-microsoft-com:office:word" xmlns:w="http://schemas.openxmlformats.org/wordprocessingml/2006/main" xmlns:w14="http://schemas.microsoft.com/office/word/2010/wordml" xmlns:w15="http://schemas.microsoft.com/office/word/2012/wordml" xmlns:w16cex="http://schemas.microsoft.com/office/word/2018/wordml/cex" xmlns:w16cid="http://schemas.microsoft.com/office/word/2016/wordml/cid" xmlns:w16="http://schemas.microsoft.com/office/word/2018/wordml" xmlns:w16sdtdh="http://schemas.microsoft.com/office/word/2020/wordml/sdtdatahash" xmlns:w16se="http://schemas.microsoft.com/office/word/2015/wordml/symex" xmlns:wpg="http://schemas.microsoft.com/office/word/2010/wordprocessingGroup" xmlns:wpi="http://schemas.microsoft.com/office/word/2010/wordprocessingInk" xmlns:wne="http://schemas.microsoft.com/office/word/2006/wordml" xmlns:wps="http://schemas.microsoft.com/office/word/2010/wordprocessingShape" mc:Ignorable="w14 w15 w16se w16cid w16 w16cex w16sdtdh wp14">
+<w:endnotes xmlns:wpc="http://schemas.microsoft.com/office/word/2010/wordprocessingCanvas" xmlns:cx="http://schemas.microsoft.com/office/drawing/2014/chartex" xmlns:cx1="http://schemas.microsoft.com/office/drawing/2015/9/8/chartex" xmlns:cx2="http://schemas.microsoft.com/office/drawing/2015/10/21/chartex" xmlns:cx3="http://schemas.microsoft.com/office/drawing/2016/5/9/chartex" xmlns:cx4="http://schemas.microsoft.com/office/drawing/2016/5/10/chartex" xmlns:cx5="http://schemas.microsoft.com/office/drawing/2016/5/11/chartex" xmlns:cx6="http://schemas.microsoft.com/office/drawing/2016/5/12/chartex" xmlns:cx7="http://schemas.microsoft.com/office/drawing/2016/5/13/chartex" xmlns:cx8="http://schemas.microsoft.com/office/drawing/2016/5/14/chartex" xmlns:mc="http://schemas.openxmlformats.org/markup-compatibility/2006" xmlns:aink="http://schemas.microsoft.com/office/drawing/2016/ink" xmlns:am3d="http://schemas.microsoft.com/office/drawing/2017/model3d" xmlns:o="urn:schemas-microsoft-com:office:office" xmlns:oel="http://schemas.microsoft.com/office/2019/extlst" xmlns:r="http://schemas.openxmlformats.org/officeDocument/2006/relationships" xmlns:m="http://schemas.openxmlformats.org/officeDocument/2006/math" xmlns:v="urn:schemas-microsoft-com:vml" xmlns:wp14="http://schemas.microsoft.com/office/word/2010/wordprocessingDrawing" xmlns:wp="http://schemas.openxmlformats.org/drawingml/2006/wordprocessingDrawing" xmlns:w10="urn:schemas-microsoft-com:office:word" xmlns:w="http://schemas.openxmlformats.org/wordprocessingml/2006/main" xmlns:w14="http://schemas.microsoft.com/office/word/2010/wordml" xmlns:w15="http://schemas.microsoft.com/office/word/2012/wordml" xmlns:w16cex="http://schemas.microsoft.com/office/word/2018/wordml/cex" xmlns:w16cid="http://schemas.microsoft.com/office/word/2016/wordml/cid" xmlns:w16="http://schemas.microsoft.com/office/word/2018/wordml" xmlns:w16du="http://schemas.microsoft.com/office/word/2023/wordml/word16du" xmlns:w16sdtdh="http://schemas.microsoft.com/office/word/2020/wordml/sdtdatahash" xmlns:w16se="http://schemas.microsoft.com/office/word/2015/wordml/symex" xmlns:wpg="http://schemas.microsoft.com/office/word/2010/wordprocessingGroup" xmlns:wpi="http://schemas.microsoft.com/office/word/2010/wordprocessingInk" xmlns:wne="http://schemas.microsoft.com/office/word/2006/wordml" xmlns:wps="http://schemas.microsoft.com/office/word/2010/wordprocessingShape" mc:Ignorable="w14 w15 w16se w16cid w16 w16cex w16sdtdh wp14">
   <w:endnote w:type="separator" w:id="-1">
     <w:p>
       <w:r>
@@ -4394,7 +4377,7 @@
 </file>
 
 <file path=word/footer1.xml><?xml version="1.0" encoding="utf-8"?>
-<w:ftr xmlns:wpc="http://schemas.microsoft.com/office/word/2010/wordprocessingCanvas" xmlns:cx="http://schemas.microsoft.com/office/drawing/2014/chartex" xmlns:cx1="http://schemas.microsoft.com/office/drawing/2015/9/8/chartex" xmlns:cx2="http://schemas.microsoft.com/office/drawing/2015/10/21/chartex" xmlns:cx3="http://schemas.microsoft.com/office/drawing/2016/5/9/chartex" xmlns:cx4="http://schemas.microsoft.com/office/drawing/2016/5/10/chartex" xmlns:cx5="http://schemas.microsoft.com/office/drawing/2016/5/11/chartex" xmlns:cx6="http://schemas.microsoft.com/office/drawing/2016/5/12/chartex" xmlns:cx7="http://schemas.microsoft.com/office/drawing/2016/5/13/chartex" xmlns:cx8="http://schemas.microsoft.com/office/drawing/2016/5/14/chartex" xmlns:mc="http://schemas.openxmlformats.org/markup-compatibility/2006" xmlns:aink="http://schemas.microsoft.com/office/drawing/2016/ink" xmlns:am3d="http://schemas.microsoft.com/office/drawing/2017/model3d" xmlns:o="urn:schemas-microsoft-com:office:office" xmlns:oel="http://schemas.microsoft.com/office/2019/extlst" xmlns:r="http://schemas.openxmlformats.org/officeDocument/2006/relationships" xmlns:m="http://schemas.openxmlformats.org/officeDocument/2006/math" xmlns:v="urn:schemas-microsoft-com:vml" xmlns:wp14="http://schemas.microsoft.com/office/word/2010/wordprocessingDrawing" xmlns:wp="http://schemas.openxmlformats.org/drawingml/2006/wordprocessingDrawing" xmlns:w10="urn:schemas-microsoft-com:office:word" xmlns:w="http://schemas.openxmlformats.org/wordprocessingml/2006/main" xmlns:w14="http://schemas.microsoft.com/office/word/2010/wordml" xmlns:w15="http://schemas.microsoft.com/office/word/2012/wordml" xmlns:w16cex="http://schemas.microsoft.com/office/word/2018/wordml/cex" xmlns:w16cid="http://schemas.microsoft.com/office/word/2016/wordml/cid" xmlns:w16="http://schemas.microsoft.com/office/word/2018/wordml" xmlns:w16sdtdh="http://schemas.microsoft.com/office/word/2020/wordml/sdtdatahash" xmlns:w16se="http://schemas.microsoft.com/office/word/2015/wordml/symex" xmlns:wpg="http://schemas.microsoft.com/office/word/2010/wordprocessingGroup" xmlns:wpi="http://schemas.microsoft.com/office/word/2010/wordprocessingInk" xmlns:wne="http://schemas.microsoft.com/office/word/2006/wordml" xmlns:wps="http://schemas.microsoft.com/office/word/2010/wordprocessingShape" mc:Ignorable="w14 w15 w16se w16cid w16 w16cex w16sdtdh wp14">
+<w:ftr xmlns:wpc="http://schemas.microsoft.com/office/word/2010/wordprocessingCanvas" xmlns:cx="http://schemas.microsoft.com/office/drawing/2014/chartex" xmlns:cx1="http://schemas.microsoft.com/office/drawing/2015/9/8/chartex" xmlns:cx2="http://schemas.microsoft.com/office/drawing/2015/10/21/chartex" xmlns:cx3="http://schemas.microsoft.com/office/drawing/2016/5/9/chartex" xmlns:cx4="http://schemas.microsoft.com/office/drawing/2016/5/10/chartex" xmlns:cx5="http://schemas.microsoft.com/office/drawing/2016/5/11/chartex" xmlns:cx6="http://schemas.microsoft.com/office/drawing/2016/5/12/chartex" xmlns:cx7="http://schemas.microsoft.com/office/drawing/2016/5/13/chartex" xmlns:cx8="http://schemas.microsoft.com/office/drawing/2016/5/14/chartex" xmlns:mc="http://schemas.openxmlformats.org/markup-compatibility/2006" xmlns:aink="http://schemas.microsoft.com/office/drawing/2016/ink" xmlns:am3d="http://schemas.microsoft.com/office/drawing/2017/model3d" xmlns:o="urn:schemas-microsoft-com:office:office" xmlns:oel="http://schemas.microsoft.com/office/2019/extlst" xmlns:r="http://schemas.openxmlformats.org/officeDocument/2006/relationships" xmlns:m="http://schemas.openxmlformats.org/officeDocument/2006/math" xmlns:v="urn:schemas-microsoft-com:vml" xmlns:wp14="http://schemas.microsoft.com/office/word/2010/wordprocessingDrawing" xmlns:wp="http://schemas.openxmlformats.org/drawingml/2006/wordprocessingDrawing" xmlns:w10="urn:schemas-microsoft-com:office:word" xmlns:w="http://schemas.openxmlformats.org/wordprocessingml/2006/main" xmlns:w14="http://schemas.microsoft.com/office/word/2010/wordml" xmlns:w15="http://schemas.microsoft.com/office/word/2012/wordml" xmlns:w16cex="http://schemas.microsoft.com/office/word/2018/wordml/cex" xmlns:w16cid="http://schemas.microsoft.com/office/word/2016/wordml/cid" xmlns:w16="http://schemas.microsoft.com/office/word/2018/wordml" xmlns:w16du="http://schemas.microsoft.com/office/word/2023/wordml/word16du" xmlns:w16sdtdh="http://schemas.microsoft.com/office/word/2020/wordml/sdtdatahash" xmlns:w16se="http://schemas.microsoft.com/office/word/2015/wordml/symex" xmlns:wpg="http://schemas.microsoft.com/office/word/2010/wordprocessingGroup" xmlns:wpi="http://schemas.microsoft.com/office/word/2010/wordprocessingInk" xmlns:wne="http://schemas.microsoft.com/office/word/2006/wordml" xmlns:wps="http://schemas.microsoft.com/office/word/2010/wordprocessingShape" mc:Ignorable="w14 w15 w16se w16cid w16 w16cex w16sdtdh wp14">
   <w:p>
     <w:pPr>
       <w:pStyle w:val="Footer"/>
@@ -4428,7 +4411,7 @@
 </file>
 
 <file path=word/footnotes.xml><?xml version="1.0" encoding="utf-8"?>
-<w:footnotes xmlns:wpc="http://schemas.microsoft.com/office/word/2010/wordprocessingCanvas" xmlns:cx="http://schemas.microsoft.com/office/drawing/2014/chartex" xmlns:cx1="http://schemas.microsoft.com/office/drawing/2015/9/8/chartex" xmlns:cx2="http://schemas.microsoft.com/office/drawing/2015/10/21/chartex" xmlns:cx3="http://schemas.microsoft.com/office/drawing/2016/5/9/chartex" xmlns:cx4="http://schemas.microsoft.com/office/drawing/2016/5/10/chartex" xmlns:cx5="http://schemas.microsoft.com/office/drawing/2016/5/11/chartex" xmlns:cx6="http://schemas.microsoft.com/office/drawing/2016/5/12/chartex" xmlns:cx7="http://schemas.microsoft.com/office/drawing/2016/5/13/chartex" xmlns:cx8="http://schemas.microsoft.com/office/drawing/2016/5/14/chartex" xmlns:mc="http://schemas.openxmlformats.org/markup-compatibility/2006" xmlns:aink="http://schemas.microsoft.com/office/drawing/2016/ink" xmlns:am3d="http://schemas.microsoft.com/office/drawing/2017/model3d" xmlns:o="urn:schemas-microsoft-com:office:office" xmlns:oel="http://schemas.microsoft.com/office/2019/extlst" xmlns:r="http://schemas.openxmlformats.org/officeDocument/2006/relationships" xmlns:m="http://schemas.openxmlformats.org/officeDocument/2006/math" xmlns:v="urn:schemas-microsoft-com:vml" xmlns:wp14="http://schemas.microsoft.com/office/word/2010/wordprocessingDrawing" xmlns:wp="http://schemas.openxmlformats.org/drawingml/2006/wordprocessingDrawing" xmlns:w10="urn:schemas-microsoft-com:office:word" xmlns:w="http://schemas.openxmlformats.org/wordprocessingml/2006/main" xmlns:w14="http://schemas.microsoft.com/office/word/2010/wordml" xmlns:w15="http://schemas.microsoft.com/office/word/2012/wordml" xmlns:w16cex="http://schemas.microsoft.com/office/word/2018/wordml/cex" xmlns:w16cid="http://schemas.microsoft.com/office/word/2016/wordml/cid" xmlns:w16="http://schemas.microsoft.com/office/word/2018/wordml" xmlns:w16sdtdh="http://schemas.microsoft.com/office/word/2020/wordml/sdtdatahash" xmlns:w16se="http://schemas.microsoft.com/office/word/2015/wordml/symex" xmlns:wpg="http://schemas.microsoft.com/office/word/2010/wordprocessingGroup" xmlns:wpi="http://schemas.microsoft.com/office/word/2010/wordprocessingInk" xmlns:wne="http://schemas.microsoft.com/office/word/2006/wordml" xmlns:wps="http://schemas.microsoft.com/office/word/2010/wordprocessingShape" mc:Ignorable="w14 w15 w16se w16cid w16 w16cex w16sdtdh wp14">
+<w:footnotes xmlns:wpc="http://schemas.microsoft.com/office/word/2010/wordprocessingCanvas" xmlns:cx="http://schemas.microsoft.com/office/drawing/2014/chartex" xmlns:cx1="http://schemas.microsoft.com/office/drawing/2015/9/8/chartex" xmlns:cx2="http://schemas.microsoft.com/office/drawing/2015/10/21/chartex" xmlns:cx3="http://schemas.microsoft.com/office/drawing/2016/5/9/chartex" xmlns:cx4="http://schemas.microsoft.com/office/drawing/2016/5/10/chartex" xmlns:cx5="http://schemas.microsoft.com/office/drawing/2016/5/11/chartex" xmlns:cx6="http://schemas.microsoft.com/office/drawing/2016/5/12/chartex" xmlns:cx7="http://schemas.microsoft.com/office/drawing/2016/5/13/chartex" xmlns:cx8="http://schemas.microsoft.com/office/drawing/2016/5/14/chartex" xmlns:mc="http://schemas.openxmlformats.org/markup-compatibility/2006" xmlns:aink="http://schemas.microsoft.com/office/drawing/2016/ink" xmlns:am3d="http://schemas.microsoft.com/office/drawing/2017/model3d" xmlns:o="urn:schemas-microsoft-com:office:office" xmlns:oel="http://schemas.microsoft.com/office/2019/extlst" xmlns:r="http://schemas.openxmlformats.org/officeDocument/2006/relationships" xmlns:m="http://schemas.openxmlformats.org/officeDocument/2006/math" xmlns:v="urn:schemas-microsoft-com:vml" xmlns:wp14="http://schemas.microsoft.com/office/word/2010/wordprocessingDrawing" xmlns:wp="http://schemas.openxmlformats.org/drawingml/2006/wordprocessingDrawing" xmlns:w10="urn:schemas-microsoft-com:office:word" xmlns:w="http://schemas.openxmlformats.org/wordprocessingml/2006/main" xmlns:w14="http://schemas.microsoft.com/office/word/2010/wordml" xmlns:w15="http://schemas.microsoft.com/office/word/2012/wordml" xmlns:w16cex="http://schemas.microsoft.com/office/word/2018/wordml/cex" xmlns:w16cid="http://schemas.microsoft.com/office/word/2016/wordml/cid" xmlns:w16="http://schemas.microsoft.com/office/word/2018/wordml" xmlns:w16du="http://schemas.microsoft.com/office/word/2023/wordml/word16du" xmlns:w16sdtdh="http://schemas.microsoft.com/office/word/2020/wordml/sdtdatahash" xmlns:w16se="http://schemas.microsoft.com/office/word/2015/wordml/symex" xmlns:wpg="http://schemas.microsoft.com/office/word/2010/wordprocessingGroup" xmlns:wpi="http://schemas.microsoft.com/office/word/2010/wordprocessingInk" xmlns:wne="http://schemas.microsoft.com/office/word/2006/wordml" xmlns:wps="http://schemas.microsoft.com/office/word/2010/wordprocessingShape" mc:Ignorable="w14 w15 w16se w16cid w16 w16cex w16sdtdh wp14">
   <w:footnote w:type="separator" w:id="-1">
     <w:p>
       <w:r>
@@ -4447,7 +4430,7 @@
 </file>
 
 <file path=word/numbering.xml><?xml version="1.0" encoding="utf-8"?>
-<w:numbering xmlns:wpc="http://schemas.microsoft.com/office/word/2010/wordprocessingCanvas" xmlns:cx="http://schemas.microsoft.com/office/drawing/2014/chartex" xmlns:cx1="http://schemas.microsoft.com/office/drawing/2015/9/8/chartex" xmlns:cx2="http://schemas.microsoft.com/office/drawing/2015/10/21/chartex" xmlns:cx3="http://schemas.microsoft.com/office/drawing/2016/5/9/chartex" xmlns:cx4="http://schemas.microsoft.com/office/drawing/2016/5/10/chartex" xmlns:cx5="http://schemas.microsoft.com/office/drawing/2016/5/11/chartex" xmlns:cx6="http://schemas.microsoft.com/office/drawing/2016/5/12/chartex" xmlns:cx7="http://schemas.microsoft.com/office/drawing/2016/5/13/chartex" xmlns:cx8="http://schemas.microsoft.com/office/drawing/2016/5/14/chartex" xmlns:mc="http://schemas.openxmlformats.org/markup-compatibility/2006" xmlns:aink="http://schemas.microsoft.com/office/drawing/2016/ink" xmlns:am3d="http://schemas.microsoft.com/office/drawing/2017/model3d" xmlns:o="urn:schemas-microsoft-com:office:office" xmlns:oel="http://schemas.microsoft.com/office/2019/extlst" xmlns:r="http://schemas.openxmlformats.org/officeDocument/2006/relationships" xmlns:m="http://schemas.openxmlformats.org/officeDocument/2006/math" xmlns:v="urn:schemas-microsoft-com:vml" xmlns:wp14="http://schemas.microsoft.com/office/word/2010/wordprocessingDrawing" xmlns:wp="http://schemas.openxmlformats.org/drawingml/2006/wordprocessingDrawing" xmlns:w10="urn:schemas-microsoft-com:office:word" xmlns:w="http://schemas.openxmlformats.org/wordprocessingml/2006/main" xmlns:w14="http://schemas.microsoft.com/office/word/2010/wordml" xmlns:w15="http://schemas.microsoft.com/office/word/2012/wordml" xmlns:w16cex="http://schemas.microsoft.com/office/word/2018/wordml/cex" xmlns:w16cid="http://schemas.microsoft.com/office/word/2016/wordml/cid" xmlns:w16="http://schemas.microsoft.com/office/word/2018/wordml" xmlns:w16sdtdh="http://schemas.microsoft.com/office/word/2020/wordml/sdtdatahash" xmlns:w16se="http://schemas.microsoft.com/office/word/2015/wordml/symex" xmlns:wpg="http://schemas.microsoft.com/office/word/2010/wordprocessingGroup" xmlns:wpi="http://schemas.microsoft.com/office/word/2010/wordprocessingInk" xmlns:wne="http://schemas.microsoft.com/office/word/2006/wordml" xmlns:wps="http://schemas.microsoft.com/office/word/2010/wordprocessingShape" mc:Ignorable="w14 w15 w16se w16cid w16 w16cex w16sdtdh wp14">
+<w:numbering xmlns:wpc="http://schemas.microsoft.com/office/word/2010/wordprocessingCanvas" xmlns:cx="http://schemas.microsoft.com/office/drawing/2014/chartex" xmlns:cx1="http://schemas.microsoft.com/office/drawing/2015/9/8/chartex" xmlns:cx2="http://schemas.microsoft.com/office/drawing/2015/10/21/chartex" xmlns:cx3="http://schemas.microsoft.com/office/drawing/2016/5/9/chartex" xmlns:cx4="http://schemas.microsoft.com/office/drawing/2016/5/10/chartex" xmlns:cx5="http://schemas.microsoft.com/office/drawing/2016/5/11/chartex" xmlns:cx6="http://schemas.microsoft.com/office/drawing/2016/5/12/chartex" xmlns:cx7="http://schemas.microsoft.com/office/drawing/2016/5/13/chartex" xmlns:cx8="http://schemas.microsoft.com/office/drawing/2016/5/14/chartex" xmlns:mc="http://schemas.openxmlformats.org/markup-compatibility/2006" xmlns:aink="http://schemas.microsoft.com/office/drawing/2016/ink" xmlns:am3d="http://schemas.microsoft.com/office/drawing/2017/model3d" xmlns:o="urn:schemas-microsoft-com:office:office" xmlns:oel="http://schemas.microsoft.com/office/2019/extlst" xmlns:r="http://schemas.openxmlformats.org/officeDocument/2006/relationships" xmlns:m="http://schemas.openxmlformats.org/officeDocument/2006/math" xmlns:v="urn:schemas-microsoft-com:vml" xmlns:wp14="http://schemas.microsoft.com/office/word/2010/wordprocessingDrawing" xmlns:wp="http://schemas.openxmlformats.org/drawingml/2006/wordprocessingDrawing" xmlns:w10="urn:schemas-microsoft-com:office:word" xmlns:w="http://schemas.openxmlformats.org/wordprocessingml/2006/main" xmlns:w14="http://schemas.microsoft.com/office/word/2010/wordml" xmlns:w15="http://schemas.microsoft.com/office/word/2012/wordml" xmlns:w16cex="http://schemas.microsoft.com/office/word/2018/wordml/cex" xmlns:w16cid="http://schemas.microsoft.com/office/word/2016/wordml/cid" xmlns:w16="http://schemas.microsoft.com/office/word/2018/wordml" xmlns:w16du="http://schemas.microsoft.com/office/word/2023/wordml/word16du" xmlns:w16sdtdh="http://schemas.microsoft.com/office/word/2020/wordml/sdtdatahash" xmlns:w16se="http://schemas.microsoft.com/office/word/2015/wordml/symex" xmlns:wpg="http://schemas.microsoft.com/office/word/2010/wordprocessingGroup" xmlns:wpi="http://schemas.microsoft.com/office/word/2010/wordprocessingInk" xmlns:wne="http://schemas.microsoft.com/office/word/2006/wordml" xmlns:wps="http://schemas.microsoft.com/office/word/2010/wordprocessingShape" mc:Ignorable="w14 w15 w16se w16cid w16 w16cex w16sdtdh wp14">
   <w:abstractNum w:abstractNumId="0" w15:restartNumberingAfterBreak="0">
     <w:nsid w:val="04363907"/>
     <w:multiLevelType w:val="hybridMultilevel"/>

</xml_diff>